<commit_message>
Update doc and Add design structure png
</commit_message>
<xml_diff>
--- a/doc.docx
+++ b/doc.docx
@@ -1,6 +1,6 @@
 
 <file path=word/document.xml><?xml version="1.0" encoding="utf-8"?>
-<w:document xmlns:wpc="http://schemas.microsoft.com/office/word/2010/wordprocessingCanvas" xmlns:cx="http://schemas.microsoft.com/office/drawing/2014/chartex" xmlns:cx1="http://schemas.microsoft.com/office/drawing/2015/9/8/chartex" xmlns:cx2="http://schemas.microsoft.com/office/drawing/2015/10/21/chartex" xmlns:cx3="http://schemas.microsoft.com/office/drawing/2016/5/9/chartex" xmlns:cx4="http://schemas.microsoft.com/office/drawing/2016/5/10/chartex" xmlns:cx5="http://schemas.microsoft.com/office/drawing/2016/5/11/chartex" xmlns:mc="http://schemas.openxmlformats.org/markup-compatibility/2006" xmlns:o="urn:schemas-microsoft-com:office:office" xmlns:r="http://schemas.openxmlformats.org/officeDocument/2006/relationships" xmlns:m="http://schemas.openxmlformats.org/officeDocument/2006/math" xmlns:v="urn:schemas-microsoft-com:vml" xmlns:wp14="http://schemas.microsoft.com/office/word/2010/wordprocessingDrawing" xmlns:wp="http://schemas.openxmlformats.org/drawingml/2006/wordprocessingDrawing" xmlns:w10="urn:schemas-microsoft-com:office:word" xmlns:w="http://schemas.openxmlformats.org/wordprocessingml/2006/main" xmlns:w14="http://schemas.microsoft.com/office/word/2010/wordml" xmlns:w15="http://schemas.microsoft.com/office/word/2012/wordml" xmlns:w16se="http://schemas.microsoft.com/office/word/2015/wordml/symex" xmlns:wpg="http://schemas.microsoft.com/office/word/2010/wordprocessingGroup" xmlns:wpi="http://schemas.microsoft.com/office/word/2010/wordprocessingInk" xmlns:wne="http://schemas.microsoft.com/office/word/2006/wordml" xmlns:wps="http://schemas.microsoft.com/office/word/2010/wordprocessingShape" mc:Ignorable="w14 w15 w16se wp14">
+<w:document xmlns:wpc="http://schemas.microsoft.com/office/word/2010/wordprocessingCanvas" xmlns:mc="http://schemas.openxmlformats.org/markup-compatibility/2006" xmlns:o="urn:schemas-microsoft-com:office:office" xmlns:r="http://schemas.openxmlformats.org/officeDocument/2006/relationships" xmlns:m="http://schemas.openxmlformats.org/officeDocument/2006/math" xmlns:v="urn:schemas-microsoft-com:vml" xmlns:wp14="http://schemas.microsoft.com/office/word/2010/wordprocessingDrawing" xmlns:wp="http://schemas.openxmlformats.org/drawingml/2006/wordprocessingDrawing" xmlns:w10="urn:schemas-microsoft-com:office:word" xmlns:w="http://schemas.openxmlformats.org/wordprocessingml/2006/main" xmlns:w14="http://schemas.microsoft.com/office/word/2010/wordml" xmlns:wpg="http://schemas.microsoft.com/office/word/2010/wordprocessingGroup" xmlns:wpi="http://schemas.microsoft.com/office/word/2010/wordprocessingInk" xmlns:wne="http://schemas.microsoft.com/office/word/2006/wordml" xmlns:wps="http://schemas.microsoft.com/office/word/2010/wordprocessingShape" mc:Ignorable="w14 wp14">
   <w:body>
     <w:p>
       <w:pPr>
@@ -9,13 +9,41 @@
           <w:sz w:val="32"/>
         </w:rPr>
       </w:pPr>
+      <w:proofErr w:type="spellStart"/>
       <w:r>
         <w:rPr>
           <w:rFonts w:hint="eastAsia"/>
           <w:b/>
           <w:sz w:val="32"/>
         </w:rPr>
-        <w:t xml:space="preserve">리눅스(CentOS 7) 노드(node.js) 서버 </w:t>
+        <w:t>리눅스</w:t>
+      </w:r>
+      <w:proofErr w:type="spellEnd"/>
+      <w:r>
+        <w:rPr>
+          <w:rFonts w:hint="eastAsia"/>
+          <w:b/>
+          <w:sz w:val="32"/>
+        </w:rPr>
+        <w:t xml:space="preserve">(CentOS 7) </w:t>
+      </w:r>
+      <w:proofErr w:type="spellStart"/>
+      <w:r>
+        <w:rPr>
+          <w:rFonts w:hint="eastAsia"/>
+          <w:b/>
+          <w:sz w:val="32"/>
+        </w:rPr>
+        <w:t>노드</w:t>
+      </w:r>
+      <w:proofErr w:type="spellEnd"/>
+      <w:r>
+        <w:rPr>
+          <w:rFonts w:hint="eastAsia"/>
+          <w:b/>
+          <w:sz w:val="32"/>
+        </w:rPr>
+        <w:t xml:space="preserve">(node.js) 서버 </w:t>
       </w:r>
       <w:proofErr w:type="spellStart"/>
       <w:r>
@@ -310,12 +338,21 @@
           <w:sz w:val="32"/>
         </w:rPr>
       </w:pPr>
+      <w:proofErr w:type="spellStart"/>
       <w:r>
         <w:rPr>
           <w:rFonts w:hint="eastAsia"/>
           <w:sz w:val="32"/>
         </w:rPr>
-        <w:t>노드 서버 구성</w:t>
+        <w:t>노드</w:t>
+      </w:r>
+      <w:proofErr w:type="spellEnd"/>
+      <w:r>
+        <w:rPr>
+          <w:rFonts w:hint="eastAsia"/>
+          <w:sz w:val="32"/>
+        </w:rPr>
+        <w:t xml:space="preserve"> 서버 구성</w:t>
       </w:r>
       <w:r>
         <w:rPr>
@@ -344,12 +381,21 @@
           <w:sz w:val="32"/>
         </w:rPr>
       </w:pPr>
+      <w:proofErr w:type="spellStart"/>
       <w:r>
         <w:rPr>
           <w:rFonts w:hint="eastAsia"/>
           <w:sz w:val="32"/>
         </w:rPr>
-        <w:t>리눅스 환경 구성</w:t>
+        <w:t>리눅스</w:t>
+      </w:r>
+      <w:proofErr w:type="spellEnd"/>
+      <w:r>
+        <w:rPr>
+          <w:rFonts w:hint="eastAsia"/>
+          <w:sz w:val="32"/>
+        </w:rPr>
+        <w:t xml:space="preserve"> 환경 구성</w:t>
       </w:r>
       <w:r>
         <w:rPr>
@@ -437,8 +483,17 @@
           <w:rFonts w:hint="eastAsia"/>
           <w:sz w:val="32"/>
         </w:rPr>
-        <w:t>MEAN 스택</w:t>
-      </w:r>
+        <w:t xml:space="preserve">MEAN </w:t>
+      </w:r>
+      <w:proofErr w:type="spellStart"/>
+      <w:r>
+        <w:rPr>
+          <w:rFonts w:hint="eastAsia"/>
+          <w:sz w:val="32"/>
+        </w:rPr>
+        <w:t>스택</w:t>
+      </w:r>
+      <w:proofErr w:type="spellEnd"/>
       <w:r>
         <w:rPr>
           <w:rFonts w:hint="eastAsia"/>
@@ -472,6 +527,13 @@
           <w:sz w:val="32"/>
         </w:rPr>
       </w:pPr>
+      <w:r>
+        <w:rPr>
+          <w:rFonts w:hint="eastAsia"/>
+          <w:sz w:val="32"/>
+        </w:rPr>
+        <w:t>Chatting App(using socket.io)</w:t>
+      </w:r>
     </w:p>
     <w:p>
       <w:pPr>
@@ -570,7 +632,35 @@
         <w:rPr>
           <w:rFonts w:hint="eastAsia"/>
         </w:rPr>
-        <w:t xml:space="preserve"> 리눅스 기반 서버에 관심을 가져, 리눅스 기본 서적인 </w:t>
+        <w:t xml:space="preserve"> </w:t>
+      </w:r>
+      <w:proofErr w:type="spellStart"/>
+      <w:r>
+        <w:rPr>
+          <w:rFonts w:hint="eastAsia"/>
+        </w:rPr>
+        <w:t>리눅스</w:t>
+      </w:r>
+      <w:proofErr w:type="spellEnd"/>
+      <w:r>
+        <w:rPr>
+          <w:rFonts w:hint="eastAsia"/>
+        </w:rPr>
+        <w:t xml:space="preserve"> 기반 서버에 관심을 가져, </w:t>
+      </w:r>
+      <w:proofErr w:type="spellStart"/>
+      <w:r>
+        <w:rPr>
+          <w:rFonts w:hint="eastAsia"/>
+        </w:rPr>
+        <w:t>리눅스</w:t>
+      </w:r>
+      <w:proofErr w:type="spellEnd"/>
+      <w:r>
+        <w:rPr>
+          <w:rFonts w:hint="eastAsia"/>
+        </w:rPr>
+        <w:t xml:space="preserve"> 기본 서적인 </w:t>
       </w:r>
       <w:r>
         <w:t>‘</w:t>
@@ -579,8 +669,16 @@
         <w:rPr>
           <w:rFonts w:hint="eastAsia"/>
         </w:rPr>
-        <w:t>이것이 리눅스다</w:t>
-      </w:r>
+        <w:t xml:space="preserve">이것이 </w:t>
+      </w:r>
+      <w:proofErr w:type="spellStart"/>
+      <w:r>
+        <w:rPr>
+          <w:rFonts w:hint="eastAsia"/>
+        </w:rPr>
+        <w:t>리눅스다</w:t>
+      </w:r>
+      <w:proofErr w:type="spellEnd"/>
       <w:r>
         <w:t>’</w:t>
       </w:r>
@@ -602,7 +700,21 @@
         <w:rPr>
           <w:rFonts w:hint="eastAsia"/>
         </w:rPr>
-        <w:t xml:space="preserve"> 가장 흔히 사용되는 아파치와 </w:t>
+        <w:t xml:space="preserve"> 가장 흔히 사용되는 </w:t>
+      </w:r>
+      <w:proofErr w:type="spellStart"/>
+      <w:r>
+        <w:rPr>
+          <w:rFonts w:hint="eastAsia"/>
+        </w:rPr>
+        <w:t>아파치와</w:t>
+      </w:r>
+      <w:proofErr w:type="spellEnd"/>
+      <w:r>
+        <w:rPr>
+          <w:rFonts w:hint="eastAsia"/>
+        </w:rPr>
+        <w:t xml:space="preserve"> </w:t>
       </w:r>
       <w:proofErr w:type="spellStart"/>
       <w:r>
@@ -616,7 +728,21 @@
         <w:rPr>
           <w:rFonts w:hint="eastAsia"/>
         </w:rPr>
-        <w:t xml:space="preserve">를 이용하여 서버를 구성하는 것도 좋은 방법이 되겠지만, 아파치와 </w:t>
+        <w:t xml:space="preserve">를 이용하여 서버를 구성하는 것도 좋은 방법이 되겠지만, </w:t>
+      </w:r>
+      <w:proofErr w:type="spellStart"/>
+      <w:r>
+        <w:rPr>
+          <w:rFonts w:hint="eastAsia"/>
+        </w:rPr>
+        <w:t>아파치와</w:t>
+      </w:r>
+      <w:proofErr w:type="spellEnd"/>
+      <w:r>
+        <w:rPr>
+          <w:rFonts w:hint="eastAsia"/>
+        </w:rPr>
+        <w:t xml:space="preserve"> </w:t>
       </w:r>
       <w:proofErr w:type="spellStart"/>
       <w:r>
@@ -630,7 +756,21 @@
         <w:rPr>
           <w:rFonts w:hint="eastAsia"/>
         </w:rPr>
-        <w:t>를 다뤄본 적이 없고, 이번 기회에 리눅스 환경에 더욱 적응하고 빠르게 웹</w:t>
+        <w:t xml:space="preserve">를 다뤄본 적이 없고, 이번 기회에 </w:t>
+      </w:r>
+      <w:proofErr w:type="spellStart"/>
+      <w:r>
+        <w:rPr>
+          <w:rFonts w:hint="eastAsia"/>
+        </w:rPr>
+        <w:t>리눅스</w:t>
+      </w:r>
+      <w:proofErr w:type="spellEnd"/>
+      <w:r>
+        <w:rPr>
+          <w:rFonts w:hint="eastAsia"/>
+        </w:rPr>
+        <w:t xml:space="preserve"> 환경에 더욱 적응하고 빠르게 웹</w:t>
       </w:r>
       <w:r>
         <w:rPr>
@@ -714,12 +854,14 @@
         </w:rPr>
         <w:t xml:space="preserve">에서 제공하는 </w:t>
       </w:r>
+      <w:proofErr w:type="spellStart"/>
       <w:r>
         <w:rPr>
           <w:rFonts w:hint="eastAsia"/>
         </w:rPr>
         <w:t>호스팅을</w:t>
       </w:r>
+      <w:proofErr w:type="spellEnd"/>
       <w:r>
         <w:rPr>
           <w:rFonts w:hint="eastAsia"/>
@@ -746,6 +888,7 @@
         </w:rPr>
         <w:br/>
       </w:r>
+      <w:proofErr w:type="gramStart"/>
       <w:r>
         <w:rPr>
           <w:rFonts w:hint="eastAsia"/>
@@ -757,7 +900,14 @@
         <w:rPr>
           <w:rFonts w:hint="eastAsia"/>
         </w:rPr>
-        <w:t>(opened)</w:t>
+        <w:t>(</w:t>
+      </w:r>
+      <w:proofErr w:type="gramEnd"/>
+      <w:r>
+        <w:rPr>
+          <w:rFonts w:hint="eastAsia"/>
+        </w:rPr>
+        <w:t>opened)</w:t>
       </w:r>
       <w:r>
         <w:rPr>
@@ -818,8 +968,16 @@
         <w:rPr>
           <w:rFonts w:hint="eastAsia"/>
         </w:rPr>
-        <w:t>이것이 리눅스다</w:t>
-      </w:r>
+        <w:t xml:space="preserve">이것이 </w:t>
+      </w:r>
+      <w:proofErr w:type="spellStart"/>
+      <w:r>
+        <w:rPr>
+          <w:rFonts w:hint="eastAsia"/>
+        </w:rPr>
+        <w:t>리눅스다</w:t>
+      </w:r>
+      <w:proofErr w:type="spellEnd"/>
       <w:r>
         <w:t>’</w:t>
       </w:r>
@@ -862,7 +1020,21 @@
         <w:rPr>
           <w:rFonts w:hint="eastAsia"/>
         </w:rPr>
-        <w:t xml:space="preserve"> 개발자를 위한 MEAN 스택 입문</w:t>
+        <w:t xml:space="preserve"> 개발자를 위한 MEAN </w:t>
+      </w:r>
+      <w:proofErr w:type="spellStart"/>
+      <w:r>
+        <w:rPr>
+          <w:rFonts w:hint="eastAsia"/>
+        </w:rPr>
+        <w:t>스택</w:t>
+      </w:r>
+      <w:proofErr w:type="spellEnd"/>
+      <w:r>
+        <w:rPr>
+          <w:rFonts w:hint="eastAsia"/>
+        </w:rPr>
+        <w:t xml:space="preserve"> 입문</w:t>
       </w:r>
       <w:r>
         <w:t>’</w:t>
@@ -1081,11 +1253,19 @@
         </w:rPr>
         <w:t xml:space="preserve">개발 환경에서 잘 실행되는 어플리케이션이 잘 실행되지 않는 경우가 종종 있었다. </w:t>
       </w:r>
-      <w:r>
-        <w:rPr>
-          <w:rFonts w:hint="eastAsia"/>
-        </w:rPr>
-        <w:t xml:space="preserve">우분투에서 </w:t>
+      <w:proofErr w:type="spellStart"/>
+      <w:r>
+        <w:rPr>
+          <w:rFonts w:hint="eastAsia"/>
+        </w:rPr>
+        <w:t>우분투에서</w:t>
+      </w:r>
+      <w:proofErr w:type="spellEnd"/>
+      <w:r>
+        <w:rPr>
+          <w:rFonts w:hint="eastAsia"/>
+        </w:rPr>
+        <w:t xml:space="preserve"> </w:t>
       </w:r>
       <w:proofErr w:type="spellStart"/>
       <w:r>
@@ -1125,7 +1305,21 @@
         <w:rPr>
           <w:rFonts w:hint="eastAsia"/>
         </w:rPr>
-        <w:t>로 접속하더라도 두 서버 모두 호스팅을 했기 때문에</w:t>
+        <w:t xml:space="preserve">로 접속하더라도 두 서버 모두 </w:t>
+      </w:r>
+      <w:proofErr w:type="spellStart"/>
+      <w:r>
+        <w:rPr>
+          <w:rFonts w:hint="eastAsia"/>
+        </w:rPr>
+        <w:t>호스팅을</w:t>
+      </w:r>
+      <w:proofErr w:type="spellEnd"/>
+      <w:r>
+        <w:rPr>
+          <w:rFonts w:hint="eastAsia"/>
+        </w:rPr>
+        <w:t xml:space="preserve"> 했기 때문에</w:t>
       </w:r>
       <w:r>
         <w:rPr>
@@ -1155,7 +1349,21 @@
         <w:rPr>
           <w:rFonts w:hint="eastAsia"/>
         </w:rPr>
-        <w:t xml:space="preserve"> 우분투에서 실행되는 최소한의 구성만을 </w:t>
+        <w:t xml:space="preserve"> </w:t>
+      </w:r>
+      <w:proofErr w:type="spellStart"/>
+      <w:r>
+        <w:rPr>
+          <w:rFonts w:hint="eastAsia"/>
+        </w:rPr>
+        <w:t>우분투에서</w:t>
+      </w:r>
+      <w:proofErr w:type="spellEnd"/>
+      <w:r>
+        <w:rPr>
+          <w:rFonts w:hint="eastAsia"/>
+        </w:rPr>
+        <w:t xml:space="preserve"> 실행되는 최소한의 구성만을 </w:t>
       </w:r>
       <w:r>
         <w:rPr>
@@ -1214,22 +1422,40 @@
           <w:b/>
           <w:sz w:val="28"/>
         </w:rPr>
-        <w:t>A. 깃(git</w:t>
-      </w:r>
+        <w:t xml:space="preserve">A. </w:t>
+      </w:r>
+      <w:proofErr w:type="gramStart"/>
       <w:r>
         <w:rPr>
           <w:rFonts w:hint="eastAsia"/>
           <w:b/>
           <w:sz w:val="28"/>
         </w:rPr>
-        <w:t>hub.com</w:t>
-      </w:r>
+        <w:t>깃(</w:t>
+      </w:r>
+      <w:proofErr w:type="gramEnd"/>
       <w:r>
         <w:rPr>
           <w:rFonts w:hint="eastAsia"/>
           <w:b/>
           <w:sz w:val="28"/>
         </w:rPr>
+        <w:t>git</w:t>
+      </w:r>
+      <w:r>
+        <w:rPr>
+          <w:rFonts w:hint="eastAsia"/>
+          <w:b/>
+          <w:sz w:val="28"/>
+        </w:rPr>
+        <w:t>hub.com</w:t>
+      </w:r>
+      <w:r>
+        <w:rPr>
+          <w:rFonts w:hint="eastAsia"/>
+          <w:b/>
+          <w:sz w:val="28"/>
+        </w:rPr>
         <w:t>)</w:t>
       </w:r>
     </w:p>
@@ -1295,6 +1521,7 @@
     </w:p>
     <w:p>
       <w:proofErr w:type="spellStart"/>
+      <w:proofErr w:type="gramStart"/>
       <w:r>
         <w:rPr>
           <w:rFonts w:hint="eastAsia"/>
@@ -1302,6 +1529,7 @@
         <w:t>git</w:t>
       </w:r>
       <w:proofErr w:type="spellEnd"/>
+      <w:proofErr w:type="gramEnd"/>
       <w:r>
         <w:rPr>
           <w:rFonts w:hint="eastAsia"/>
@@ -1309,7 +1537,6 @@
         <w:t xml:space="preserve"> address: </w:t>
       </w:r>
       <w:proofErr w:type="spellStart"/>
-      <w:proofErr w:type="gramStart"/>
       <w:r>
         <w:rPr>
           <w:rFonts w:hint="eastAsia"/>
@@ -1317,7 +1544,6 @@
         <w:t>git@github.com:llnntms</w:t>
       </w:r>
       <w:proofErr w:type="spellEnd"/>
-      <w:proofErr w:type="gramEnd"/>
       <w:r>
         <w:rPr>
           <w:rFonts w:hint="eastAsia"/>
@@ -1393,7 +1619,21 @@
         <w:rPr>
           <w:rFonts w:hint="eastAsia"/>
         </w:rPr>
-        <w:t xml:space="preserve">이 처리하는 것을 막을 수 있음. 노드 서버 같은 경우에는 </w:t>
+        <w:t xml:space="preserve">이 처리하는 것을 막을 수 있음. </w:t>
+      </w:r>
+      <w:proofErr w:type="spellStart"/>
+      <w:r>
+        <w:rPr>
+          <w:rFonts w:hint="eastAsia"/>
+        </w:rPr>
+        <w:t>노드</w:t>
+      </w:r>
+      <w:proofErr w:type="spellEnd"/>
+      <w:r>
+        <w:rPr>
+          <w:rFonts w:hint="eastAsia"/>
+        </w:rPr>
+        <w:t xml:space="preserve"> 서버 같은 경우에는 </w:t>
       </w:r>
       <w:proofErr w:type="spellStart"/>
       <w:r>
@@ -1502,7 +1742,25 @@
           <w:b/>
           <w:sz w:val="28"/>
         </w:rPr>
-        <w:t xml:space="preserve">B. 노드 서버 </w:t>
+        <w:t xml:space="preserve">B. </w:t>
+      </w:r>
+      <w:proofErr w:type="spellStart"/>
+      <w:r>
+        <w:rPr>
+          <w:rFonts w:hint="eastAsia"/>
+          <w:b/>
+          <w:sz w:val="28"/>
+        </w:rPr>
+        <w:t>노드</w:t>
+      </w:r>
+      <w:proofErr w:type="spellEnd"/>
+      <w:r>
+        <w:rPr>
+          <w:rFonts w:hint="eastAsia"/>
+          <w:b/>
+          <w:sz w:val="28"/>
+        </w:rPr>
+        <w:t xml:space="preserve"> 서버 </w:t>
       </w:r>
       <w:proofErr w:type="gramStart"/>
       <w:r>
@@ -1570,7 +1828,7 @@
                     </pic:cNvPicPr>
                   </pic:nvPicPr>
                   <pic:blipFill>
-                    <a:blip r:embed="rId6">
+                    <a:blip r:embed="rId7">
                       <a:extLst>
                         <a:ext uri="{28A0092B-C50C-407E-A947-70E740481C1C}">
                           <a14:useLocalDpi xmlns:a14="http://schemas.microsoft.com/office/drawing/2010/main" val="0"/>
@@ -1892,7 +2150,35 @@
         <w:rPr>
           <w:rFonts w:hint="eastAsia"/>
         </w:rPr>
-        <w:t xml:space="preserve"> 모듈이나 라이브러리를 가져오는 공간이다. 노드 앱은 </w:t>
+        <w:t xml:space="preserve"> 모듈이나 라이브러리를 가져오는 공간이다. </w:t>
+      </w:r>
+      <w:proofErr w:type="spellStart"/>
+      <w:r>
+        <w:rPr>
+          <w:rFonts w:hint="eastAsia"/>
+        </w:rPr>
+        <w:t>노드</w:t>
+      </w:r>
+      <w:proofErr w:type="spellEnd"/>
+      <w:r>
+        <w:rPr>
+          <w:rFonts w:hint="eastAsia"/>
+        </w:rPr>
+        <w:t xml:space="preserve"> </w:t>
+      </w:r>
+      <w:proofErr w:type="spellStart"/>
+      <w:r>
+        <w:rPr>
+          <w:rFonts w:hint="eastAsia"/>
+        </w:rPr>
+        <w:t>앱은</w:t>
+      </w:r>
+      <w:proofErr w:type="spellEnd"/>
+      <w:r>
+        <w:rPr>
+          <w:rFonts w:hint="eastAsia"/>
+        </w:rPr>
+        <w:t xml:space="preserve"> </w:t>
       </w:r>
       <w:proofErr w:type="spellStart"/>
       <w:r>
@@ -1962,7 +2248,21 @@
         <w:rPr>
           <w:rFonts w:hint="eastAsia"/>
         </w:rPr>
-        <w:t xml:space="preserve">은 앞단에서 사용되는 </w:t>
+        <w:t xml:space="preserve">은 </w:t>
+      </w:r>
+      <w:proofErr w:type="spellStart"/>
+      <w:r>
+        <w:rPr>
+          <w:rFonts w:hint="eastAsia"/>
+        </w:rPr>
+        <w:t>앞단에서</w:t>
+      </w:r>
+      <w:proofErr w:type="spellEnd"/>
+      <w:r>
+        <w:rPr>
+          <w:rFonts w:hint="eastAsia"/>
+        </w:rPr>
+        <w:t xml:space="preserve"> 사용되는 </w:t>
       </w:r>
       <w:proofErr w:type="spellStart"/>
       <w:r>
@@ -2007,7 +2307,21 @@
         <w:rPr>
           <w:rFonts w:hint="eastAsia"/>
         </w:rPr>
-        <w:t>페이지 라우팅에 사용되는 자바스크립트 파일들이 위치한다</w:t>
+        <w:t xml:space="preserve">페이지 </w:t>
+      </w:r>
+      <w:proofErr w:type="spellStart"/>
+      <w:r>
+        <w:rPr>
+          <w:rFonts w:hint="eastAsia"/>
+        </w:rPr>
+        <w:t>라우팅에</w:t>
+      </w:r>
+      <w:proofErr w:type="spellEnd"/>
+      <w:r>
+        <w:rPr>
+          <w:rFonts w:hint="eastAsia"/>
+        </w:rPr>
+        <w:t xml:space="preserve"> 사용되는 자바스크립트 파일들이 위치한다</w:t>
       </w:r>
       <w:r>
         <w:rPr>
@@ -2025,13 +2339,27 @@
         <w:rPr>
           <w:rFonts w:hint="eastAsia"/>
         </w:rPr>
-        <w:t xml:space="preserve"> 라우팅</w:t>
-      </w:r>
-      <w:r>
-        <w:rPr>
-          <w:rFonts w:hint="eastAsia"/>
-        </w:rPr>
-        <w:t>을 진행한 후</w:t>
+        <w:t xml:space="preserve"> </w:t>
+      </w:r>
+      <w:proofErr w:type="spellStart"/>
+      <w:r>
+        <w:rPr>
+          <w:rFonts w:hint="eastAsia"/>
+        </w:rPr>
+        <w:t>라우팅</w:t>
+      </w:r>
+      <w:r>
+        <w:rPr>
+          <w:rFonts w:hint="eastAsia"/>
+        </w:rPr>
+        <w:t>을</w:t>
+      </w:r>
+      <w:proofErr w:type="spellEnd"/>
+      <w:r>
+        <w:rPr>
+          <w:rFonts w:hint="eastAsia"/>
+        </w:rPr>
+        <w:t xml:space="preserve"> 진행한 후</w:t>
       </w:r>
       <w:r>
         <w:rPr>
@@ -2167,7 +2495,21 @@
         <w:rPr>
           <w:rFonts w:hint="eastAsia"/>
         </w:rPr>
-        <w:t xml:space="preserve"> 실제 express 서버 앱이며, 여러 설정, 에러 </w:t>
+        <w:t xml:space="preserve"> 실제 express 서버 </w:t>
+      </w:r>
+      <w:proofErr w:type="spellStart"/>
+      <w:r>
+        <w:rPr>
+          <w:rFonts w:hint="eastAsia"/>
+        </w:rPr>
+        <w:t>앱이며</w:t>
+      </w:r>
+      <w:proofErr w:type="spellEnd"/>
+      <w:r>
+        <w:rPr>
+          <w:rFonts w:hint="eastAsia"/>
+        </w:rPr>
+        <w:t xml:space="preserve">, 여러 설정, 에러 </w:t>
       </w:r>
       <w:proofErr w:type="spellStart"/>
       <w:r>
@@ -2210,11 +2552,33 @@
         </w:rPr>
         <w:t xml:space="preserve">은 </w:t>
       </w:r>
-      <w:r>
-        <w:rPr>
-          <w:rFonts w:hint="eastAsia"/>
-        </w:rPr>
-        <w:t xml:space="preserve">앱에서 사용하는 노드 모듈들의 버전정보를 </w:t>
+      <w:proofErr w:type="spellStart"/>
+      <w:r>
+        <w:rPr>
+          <w:rFonts w:hint="eastAsia"/>
+        </w:rPr>
+        <w:t>앱에서</w:t>
+      </w:r>
+      <w:proofErr w:type="spellEnd"/>
+      <w:r>
+        <w:rPr>
+          <w:rFonts w:hint="eastAsia"/>
+        </w:rPr>
+        <w:t xml:space="preserve"> 사용하는 </w:t>
+      </w:r>
+      <w:proofErr w:type="spellStart"/>
+      <w:r>
+        <w:rPr>
+          <w:rFonts w:hint="eastAsia"/>
+        </w:rPr>
+        <w:t>노드</w:t>
+      </w:r>
+      <w:proofErr w:type="spellEnd"/>
+      <w:r>
+        <w:rPr>
+          <w:rFonts w:hint="eastAsia"/>
+        </w:rPr>
+        <w:t xml:space="preserve"> 모듈들의 버전정보를 </w:t>
       </w:r>
       <w:proofErr w:type="spellStart"/>
       <w:r>
@@ -2228,7 +2592,21 @@
         <w:rPr>
           <w:rFonts w:hint="eastAsia"/>
         </w:rPr>
-        <w:t>형태로 저장한 파일이다. express로 기본 앱을 설치했다면 이미 여러 모듈의 정보들이 들어가 있다.</w:t>
+        <w:t xml:space="preserve">형태로 저장한 파일이다. express로 기본 </w:t>
+      </w:r>
+      <w:proofErr w:type="spellStart"/>
+      <w:r>
+        <w:rPr>
+          <w:rFonts w:hint="eastAsia"/>
+        </w:rPr>
+        <w:t>앱을</w:t>
+      </w:r>
+      <w:proofErr w:type="spellEnd"/>
+      <w:r>
+        <w:rPr>
+          <w:rFonts w:hint="eastAsia"/>
+        </w:rPr>
+        <w:t xml:space="preserve"> 설치했다면 이미 여러 모듈의 정보들이 들어가 있다.</w:t>
       </w:r>
     </w:p>
     <w:p/>
@@ -2245,7 +2623,25 @@
           <w:b/>
           <w:sz w:val="28"/>
         </w:rPr>
-        <w:t xml:space="preserve">C. 리눅스 환경 </w:t>
+        <w:t xml:space="preserve">C. </w:t>
+      </w:r>
+      <w:proofErr w:type="spellStart"/>
+      <w:r>
+        <w:rPr>
+          <w:rFonts w:hint="eastAsia"/>
+          <w:b/>
+          <w:sz w:val="28"/>
+        </w:rPr>
+        <w:t>리눅스</w:t>
+      </w:r>
+      <w:proofErr w:type="spellEnd"/>
+      <w:r>
+        <w:rPr>
+          <w:rFonts w:hint="eastAsia"/>
+          <w:b/>
+          <w:sz w:val="28"/>
+        </w:rPr>
+        <w:t xml:space="preserve"> 환경 </w:t>
       </w:r>
       <w:proofErr w:type="gramStart"/>
       <w:r>
@@ -2541,7 +2937,14 @@
           <w:rFonts w:hint="eastAsia"/>
           <w:shd w:val="pct15" w:color="auto" w:fill="FFFFFF"/>
         </w:rPr>
-        <w:t xml:space="preserve"> 2222</w:t>
+        <w:t xml:space="preserve"> 233</w:t>
+      </w:r>
+      <w:r>
+        <w:rPr>
+          <w:rFonts w:hint="eastAsia"/>
+          <w:shd w:val="pct15" w:color="auto" w:fill="FFFFFF"/>
+        </w:rPr>
+        <w:t>2</w:t>
       </w:r>
       <w:r>
         <w:rPr>
@@ -2614,7 +3017,13 @@
           <w:rFonts w:hint="eastAsia"/>
         </w:rPr>
         <w:br/>
-        <w:t xml:space="preserve">  (방화벽에 예외로 </w:t>
+        <w:t xml:space="preserve">  (방화벽에 예외로</w:t>
+      </w:r>
+      <w:r>
+        <w:rPr>
+          <w:rFonts w:hint="eastAsia"/>
+        </w:rPr>
+        <w:t xml:space="preserve"> </w:t>
       </w:r>
       <w:proofErr w:type="spellStart"/>
       <w:r>
@@ -2628,7 +3037,13 @@
         <w:rPr>
           <w:rFonts w:hint="eastAsia"/>
         </w:rPr>
-        <w:t xml:space="preserve"> 2222번 포트를 추가함</w:t>
+        <w:t xml:space="preserve"> 233</w:t>
+      </w:r>
+      <w:r>
+        <w:rPr>
+          <w:rFonts w:hint="eastAsia"/>
+        </w:rPr>
+        <w:t>2번 포트를 추가함</w:t>
       </w:r>
       <w:r>
         <w:rPr>
@@ -3151,6 +3566,16 @@
         </w:rPr>
         <w:t>mysql</w:t>
       </w:r>
+      <w:r>
+        <w:rPr>
+          <w:rFonts w:hint="eastAsia"/>
+          <w:b/>
+          <w:shd w:val="pct15" w:color="auto" w:fill="FFFFFF"/>
+        </w:rPr>
+        <w:t>d</w:t>
+      </w:r>
+      <w:bookmarkStart w:id="0" w:name="_GoBack"/>
+      <w:bookmarkEnd w:id="0"/>
       <w:proofErr w:type="spellEnd"/>
     </w:p>
     <w:p>
@@ -3373,21 +3798,39 @@
           <w:b/>
           <w:sz w:val="28"/>
         </w:rPr>
-        <w:t>MEAN 스택 입문</w:t>
-      </w:r>
-      <w:r>
-        <w:rPr>
+        <w:t xml:space="preserve">MEAN </w:t>
+      </w:r>
+      <w:proofErr w:type="spellStart"/>
+      <w:r>
+        <w:rPr>
+          <w:rFonts w:hint="eastAsia"/>
           <w:b/>
           <w:sz w:val="28"/>
         </w:rPr>
-        <w:t>’</w:t>
-      </w:r>
+        <w:t>스택</w:t>
+      </w:r>
+      <w:proofErr w:type="spellEnd"/>
       <w:r>
         <w:rPr>
           <w:rFonts w:hint="eastAsia"/>
           <w:b/>
           <w:sz w:val="28"/>
         </w:rPr>
+        <w:t xml:space="preserve"> 입문</w:t>
+      </w:r>
+      <w:r>
+        <w:rPr>
+          <w:b/>
+          <w:sz w:val="28"/>
+        </w:rPr>
+        <w:t>’</w:t>
+      </w:r>
+      <w:r>
+        <w:rPr>
+          <w:rFonts w:hint="eastAsia"/>
+          <w:b/>
+          <w:sz w:val="28"/>
+        </w:rPr>
         <w:t>)</w:t>
       </w:r>
     </w:p>
@@ -3408,7 +3851,21 @@
         <w:rPr>
           <w:rFonts w:hint="eastAsia"/>
         </w:rPr>
-        <w:t>MEAN 스택 입문</w:t>
+        <w:t xml:space="preserve">MEAN </w:t>
+      </w:r>
+      <w:proofErr w:type="spellStart"/>
+      <w:r>
+        <w:rPr>
+          <w:rFonts w:hint="eastAsia"/>
+        </w:rPr>
+        <w:t>스택</w:t>
+      </w:r>
+      <w:proofErr w:type="spellEnd"/>
+      <w:r>
+        <w:rPr>
+          <w:rFonts w:hint="eastAsia"/>
+        </w:rPr>
+        <w:t xml:space="preserve"> 입문</w:t>
       </w:r>
       <w:r>
         <w:t>’</w:t>
@@ -3429,7 +3886,21 @@
         <w:rPr>
           <w:rFonts w:hint="eastAsia"/>
         </w:rPr>
-        <w:t xml:space="preserve"> 노드 서버이다. 책 예제에는 MongoDB와 Angular.js를 사용하였다. MongoDB의 NoSQL과 Angular.js의 MVC 모델 기반 양방향 데이터 바인딩은 강력해 보였지만, 익숙한 MySQL과 </w:t>
+        <w:t xml:space="preserve"> </w:t>
+      </w:r>
+      <w:proofErr w:type="spellStart"/>
+      <w:r>
+        <w:rPr>
+          <w:rFonts w:hint="eastAsia"/>
+        </w:rPr>
+        <w:t>노드</w:t>
+      </w:r>
+      <w:proofErr w:type="spellEnd"/>
+      <w:r>
+        <w:rPr>
+          <w:rFonts w:hint="eastAsia"/>
+        </w:rPr>
+        <w:t xml:space="preserve"> 서버이다. 책 예제에는 MongoDB와 Angular.js를 사용하였다. MongoDB의 NoSQL과 Angular.js의 MVC 모델 기반 양방향 데이터 바인딩은 강력해 보였지만, 익숙한 MySQL과 </w:t>
       </w:r>
       <w:proofErr w:type="spellStart"/>
       <w:r>
@@ -3482,7 +3953,21 @@
         <w:rPr>
           <w:rFonts w:hint="eastAsia"/>
         </w:rPr>
-        <w:t>HR App은 직원들의 리스트를 관리할 수 있는 웹 앱이다.</w:t>
+        <w:t xml:space="preserve">HR App은 직원들의 리스트를 관리할 수 있는 웹 </w:t>
+      </w:r>
+      <w:proofErr w:type="spellStart"/>
+      <w:r>
+        <w:rPr>
+          <w:rFonts w:hint="eastAsia"/>
+        </w:rPr>
+        <w:t>앱이다</w:t>
+      </w:r>
+      <w:proofErr w:type="spellEnd"/>
+      <w:r>
+        <w:rPr>
+          <w:rFonts w:hint="eastAsia"/>
+        </w:rPr>
+        <w:t>.</w:t>
       </w:r>
       <w:r>
         <w:t xml:space="preserve"> </w:t>
@@ -3510,11 +3995,19 @@
       <w:r>
         <w:t xml:space="preserve"> </w:t>
       </w:r>
-      <w:r>
-        <w:rPr>
-          <w:rFonts w:hint="eastAsia"/>
-        </w:rPr>
-        <w:t xml:space="preserve">로그인을 하게 되면 </w:t>
+      <w:proofErr w:type="spellStart"/>
+      <w:r>
+        <w:rPr>
+          <w:rFonts w:hint="eastAsia"/>
+        </w:rPr>
+        <w:t>로그인을</w:t>
+      </w:r>
+      <w:proofErr w:type="spellEnd"/>
+      <w:r>
+        <w:rPr>
+          <w:rFonts w:hint="eastAsia"/>
+        </w:rPr>
+        <w:t xml:space="preserve"> 하게 되면 </w:t>
       </w:r>
       <w:r>
         <w:rPr>
@@ -3586,7 +4079,21 @@
         <w:rPr>
           <w:rFonts w:hint="eastAsia"/>
         </w:rPr>
-        <w:t xml:space="preserve">이 때 로그인은 </w:t>
+        <w:t xml:space="preserve">이 때 </w:t>
+      </w:r>
+      <w:proofErr w:type="spellStart"/>
+      <w:r>
+        <w:rPr>
+          <w:rFonts w:hint="eastAsia"/>
+        </w:rPr>
+        <w:t>로그인은</w:t>
+      </w:r>
+      <w:proofErr w:type="spellEnd"/>
+      <w:r>
+        <w:rPr>
+          <w:rFonts w:hint="eastAsia"/>
+        </w:rPr>
+        <w:t xml:space="preserve"> </w:t>
       </w:r>
       <w:r>
         <w:t>express-session</w:t>
@@ -3796,7 +4303,21 @@
         <w:rPr>
           <w:rFonts w:hint="eastAsia"/>
         </w:rPr>
-        <w:t xml:space="preserve">기본적인 구성은 2-B. 노드 서버 구성에서 기술한 구조와 일치한다. </w:t>
+        <w:t xml:space="preserve">기본적인 구성은 2-B. </w:t>
+      </w:r>
+      <w:proofErr w:type="spellStart"/>
+      <w:r>
+        <w:rPr>
+          <w:rFonts w:hint="eastAsia"/>
+        </w:rPr>
+        <w:t>노드</w:t>
+      </w:r>
+      <w:proofErr w:type="spellEnd"/>
+      <w:r>
+        <w:rPr>
+          <w:rFonts w:hint="eastAsia"/>
+        </w:rPr>
+        <w:t xml:space="preserve"> 서버 구성에서 기술한 구조와 일치한다. </w:t>
       </w:r>
     </w:p>
     <w:p>
@@ -3820,7 +4341,21 @@
         <w:rPr>
           <w:rFonts w:hint="eastAsia"/>
         </w:rPr>
-        <w:t xml:space="preserve"> 노드 </w:t>
+        <w:t xml:space="preserve"> </w:t>
+      </w:r>
+      <w:proofErr w:type="spellStart"/>
+      <w:r>
+        <w:rPr>
+          <w:rFonts w:hint="eastAsia"/>
+        </w:rPr>
+        <w:t>노드</w:t>
+      </w:r>
+      <w:proofErr w:type="spellEnd"/>
+      <w:r>
+        <w:rPr>
+          <w:rFonts w:hint="eastAsia"/>
+        </w:rPr>
+        <w:t xml:space="preserve"> </w:t>
       </w:r>
       <w:proofErr w:type="spellStart"/>
       <w:r>
@@ -3834,7 +4369,21 @@
         <w:rPr>
           <w:rFonts w:hint="eastAsia"/>
         </w:rPr>
-        <w:t xml:space="preserve"> 모듈을 이용해 여러가지 쿼리를</w:t>
+        <w:t xml:space="preserve"> 모듈을 이용해 </w:t>
+      </w:r>
+      <w:proofErr w:type="spellStart"/>
+      <w:r>
+        <w:rPr>
+          <w:rFonts w:hint="eastAsia"/>
+        </w:rPr>
+        <w:t>여러가지</w:t>
+      </w:r>
+      <w:proofErr w:type="spellEnd"/>
+      <w:r>
+        <w:rPr>
+          <w:rFonts w:hint="eastAsia"/>
+        </w:rPr>
+        <w:t xml:space="preserve"> 쿼리를</w:t>
       </w:r>
       <w:r>
         <w:rPr>
@@ -3864,21 +4413,7 @@
         <w:rPr>
           <w:rFonts w:hint="eastAsia"/>
         </w:rPr>
-        <w:t xml:space="preserve">을 </w:t>
-      </w:r>
-      <w:proofErr w:type="spellStart"/>
-      <w:r>
-        <w:rPr>
-          <w:rFonts w:hint="eastAsia"/>
-        </w:rPr>
-        <w:t>모아놓은</w:t>
-      </w:r>
-      <w:proofErr w:type="spellEnd"/>
-      <w:r>
-        <w:rPr>
-          <w:rFonts w:hint="eastAsia"/>
-        </w:rPr>
-        <w:t xml:space="preserve"> 디렉터리이다.</w:t>
+        <w:t>을 모아놓은 디렉터리이다.</w:t>
       </w:r>
       <w:r>
         <w:rPr>
@@ -3950,7 +4485,7 @@
                     </pic:cNvPicPr>
                   </pic:nvPicPr>
                   <pic:blipFill>
-                    <a:blip r:embed="rId7">
+                    <a:blip r:embed="rId8">
                       <a:extLst>
                         <a:ext uri="{28A0092B-C50C-407E-A947-70E740481C1C}">
                           <a14:useLocalDpi xmlns:a14="http://schemas.microsoft.com/office/drawing/2010/main" val="0"/>
@@ -4058,7 +4593,21 @@
         <w:rPr>
           <w:rFonts w:hint="eastAsia"/>
         </w:rPr>
-        <w:t>: 라우팅용 자바스크립트 파일들이다.</w:t>
+        <w:t xml:space="preserve">: </w:t>
+      </w:r>
+      <w:proofErr w:type="spellStart"/>
+      <w:r>
+        <w:rPr>
+          <w:rFonts w:hint="eastAsia"/>
+        </w:rPr>
+        <w:t>라우팅용</w:t>
+      </w:r>
+      <w:proofErr w:type="spellEnd"/>
+      <w:r>
+        <w:rPr>
+          <w:rFonts w:hint="eastAsia"/>
+        </w:rPr>
+        <w:t xml:space="preserve"> 자바스크립트 파일들이다.</w:t>
       </w:r>
       <w:r>
         <w:t xml:space="preserve"> </w:t>
@@ -4100,13 +4649,27 @@
         <w:rPr>
           <w:rFonts w:hint="eastAsia"/>
         </w:rPr>
-        <w:t>가입 페이지에 대한 라우</w:t>
-      </w:r>
-      <w:r>
-        <w:rPr>
-          <w:rFonts w:hint="eastAsia"/>
-        </w:rPr>
-        <w:t>팅(누구나 접근 가능)</w:t>
+        <w:t xml:space="preserve">가입 페이지에 대한 </w:t>
+      </w:r>
+      <w:proofErr w:type="spellStart"/>
+      <w:r>
+        <w:rPr>
+          <w:rFonts w:hint="eastAsia"/>
+        </w:rPr>
+        <w:t>라우</w:t>
+      </w:r>
+      <w:r>
+        <w:rPr>
+          <w:rFonts w:hint="eastAsia"/>
+        </w:rPr>
+        <w:t>팅</w:t>
+      </w:r>
+      <w:proofErr w:type="spellEnd"/>
+      <w:r>
+        <w:rPr>
+          <w:rFonts w:hint="eastAsia"/>
+        </w:rPr>
+        <w:t>(누구나 접근 가능)</w:t>
       </w:r>
       <w:r>
         <w:rPr>
@@ -4127,13 +4690,49 @@
         <w:rPr>
           <w:rFonts w:hint="eastAsia"/>
         </w:rPr>
-        <w:t>는 앱의 실제 기능과 관련된 라우팅</w:t>
-      </w:r>
-      <w:r>
-        <w:rPr>
-          <w:rFonts w:hint="eastAsia"/>
-        </w:rPr>
-        <w:t>(로그인이 되어있어야 접근 가능)</w:t>
+        <w:t xml:space="preserve">는 </w:t>
+      </w:r>
+      <w:proofErr w:type="spellStart"/>
+      <w:r>
+        <w:rPr>
+          <w:rFonts w:hint="eastAsia"/>
+        </w:rPr>
+        <w:t>앱의</w:t>
+      </w:r>
+      <w:proofErr w:type="spellEnd"/>
+      <w:r>
+        <w:rPr>
+          <w:rFonts w:hint="eastAsia"/>
+        </w:rPr>
+        <w:t xml:space="preserve"> 실제 기능과 관련된 </w:t>
+      </w:r>
+      <w:proofErr w:type="spellStart"/>
+      <w:r>
+        <w:rPr>
+          <w:rFonts w:hint="eastAsia"/>
+        </w:rPr>
+        <w:t>라우팅</w:t>
+      </w:r>
+      <w:proofErr w:type="spellEnd"/>
+      <w:r>
+        <w:rPr>
+          <w:rFonts w:hint="eastAsia"/>
+        </w:rPr>
+        <w:t>(</w:t>
+      </w:r>
+      <w:proofErr w:type="spellStart"/>
+      <w:r>
+        <w:rPr>
+          <w:rFonts w:hint="eastAsia"/>
+        </w:rPr>
+        <w:t>로그인이</w:t>
+      </w:r>
+      <w:proofErr w:type="spellEnd"/>
+      <w:r>
+        <w:rPr>
+          <w:rFonts w:hint="eastAsia"/>
+        </w:rPr>
+        <w:t xml:space="preserve"> 되어있어야 접근 가능)</w:t>
       </w:r>
       <w:r>
         <w:rPr>
@@ -4157,8 +4756,16 @@
         <w:rPr>
           <w:rFonts w:hint="eastAsia"/>
         </w:rPr>
-        <w:t>계정 관리와 가입 신청 승인과 관련된 라우팅</w:t>
-      </w:r>
+        <w:t xml:space="preserve">계정 관리와 가입 신청 승인과 관련된 </w:t>
+      </w:r>
+      <w:proofErr w:type="spellStart"/>
+      <w:r>
+        <w:rPr>
+          <w:rFonts w:hint="eastAsia"/>
+        </w:rPr>
+        <w:t>라우팅</w:t>
+      </w:r>
+      <w:proofErr w:type="spellEnd"/>
       <w:r>
         <w:rPr>
           <w:rFonts w:hint="eastAsia"/>
@@ -4178,27 +4785,35 @@
         <w:rPr>
           <w:rFonts w:hint="eastAsia"/>
         </w:rPr>
-        <w:t xml:space="preserve">관련 라우팅 함수들이 </w:t>
-      </w:r>
-      <w:proofErr w:type="spellStart"/>
-      <w:r>
-        <w:rPr>
-          <w:rFonts w:hint="eastAsia"/>
-        </w:rPr>
-        <w:t>정의되어있다</w:t>
-      </w:r>
-      <w:proofErr w:type="spellEnd"/>
-      <w:r>
-        <w:rPr>
-          <w:rFonts w:hint="eastAsia"/>
-        </w:rPr>
-        <w:t xml:space="preserve">. </w:t>
-      </w:r>
-      <w:r>
-        <w:rPr>
-          <w:rFonts w:hint="eastAsia"/>
-        </w:rPr>
-        <w:t>라우팅 후에는 필요한 데이터와 함께, 또는 데이터 없이</w:t>
+        <w:t xml:space="preserve">관련 </w:t>
+      </w:r>
+      <w:proofErr w:type="spellStart"/>
+      <w:r>
+        <w:rPr>
+          <w:rFonts w:hint="eastAsia"/>
+        </w:rPr>
+        <w:t>라우팅</w:t>
+      </w:r>
+      <w:proofErr w:type="spellEnd"/>
+      <w:r>
+        <w:rPr>
+          <w:rFonts w:hint="eastAsia"/>
+        </w:rPr>
+        <w:t xml:space="preserve"> 함수들이 정의되어있다. </w:t>
+      </w:r>
+      <w:proofErr w:type="spellStart"/>
+      <w:r>
+        <w:rPr>
+          <w:rFonts w:hint="eastAsia"/>
+        </w:rPr>
+        <w:t>라우팅</w:t>
+      </w:r>
+      <w:proofErr w:type="spellEnd"/>
+      <w:r>
+        <w:rPr>
+          <w:rFonts w:hint="eastAsia"/>
+        </w:rPr>
+        <w:t xml:space="preserve"> 후에는 필요한 데이터와 함께, 또는 데이터 없이</w:t>
       </w:r>
       <w:r>
         <w:rPr>
@@ -4262,7 +4877,21 @@
         <w:rPr>
           <w:rFonts w:hint="eastAsia"/>
         </w:rPr>
-        <w:t xml:space="preserve">: 각각의 페이지 뷰를 위한 </w:t>
+        <w:t xml:space="preserve">: 각각의 페이지 </w:t>
+      </w:r>
+      <w:proofErr w:type="spellStart"/>
+      <w:r>
+        <w:rPr>
+          <w:rFonts w:hint="eastAsia"/>
+        </w:rPr>
+        <w:t>뷰를</w:t>
+      </w:r>
+      <w:proofErr w:type="spellEnd"/>
+      <w:r>
+        <w:rPr>
+          <w:rFonts w:hint="eastAsia"/>
+        </w:rPr>
+        <w:t xml:space="preserve"> 위한 </w:t>
       </w:r>
       <w:proofErr w:type="spellStart"/>
       <w:r>
@@ -4276,21 +4905,7 @@
         <w:rPr>
           <w:rFonts w:hint="eastAsia"/>
         </w:rPr>
-        <w:t xml:space="preserve">파일들을 </w:t>
-      </w:r>
-      <w:proofErr w:type="spellStart"/>
-      <w:r>
-        <w:rPr>
-          <w:rFonts w:hint="eastAsia"/>
-        </w:rPr>
-        <w:t>모아놓은</w:t>
-      </w:r>
-      <w:proofErr w:type="spellEnd"/>
-      <w:r>
-        <w:rPr>
-          <w:rFonts w:hint="eastAsia"/>
-        </w:rPr>
-        <w:t xml:space="preserve"> 디렉터리이다</w:t>
+        <w:t>파일들을 모아놓은 디렉터리이다</w:t>
       </w:r>
       <w:r>
         <w:rPr>
@@ -4344,19 +4959,28 @@
           <w:color w:val="000000" w:themeColor="text1"/>
         </w:rPr>
       </w:pPr>
+      <w:proofErr w:type="spellStart"/>
       <w:r>
         <w:rPr>
           <w:rFonts w:hint="eastAsia"/>
           <w:color w:val="548DD4" w:themeColor="text2" w:themeTint="99"/>
         </w:rPr>
-        <w:t xml:space="preserve">라우팅 </w:t>
+        <w:t>라우팅</w:t>
+      </w:r>
+      <w:proofErr w:type="spellEnd"/>
+      <w:r>
+        <w:rPr>
+          <w:rFonts w:hint="eastAsia"/>
+          <w:color w:val="548DD4" w:themeColor="text2" w:themeTint="99"/>
+        </w:rPr>
+        <w:t xml:space="preserve"> </w:t>
       </w:r>
       <w:r>
         <w:rPr>
           <w:rFonts w:hint="eastAsia"/>
           <w:color w:val="000000" w:themeColor="text1"/>
         </w:rPr>
-        <w:t xml:space="preserve">- 라우팅은 express에서 제공하는 라우터 기능을 사용하였다. 라우팅 관련 파일들은 routes디렉터리에 위치해 있고, 권한별로 3개의 파일로 분리했다(public.js, hr.js, manager.js). public.js는 로그인하지 않은 상태에서도 접근할 수 있는 </w:t>
+        <w:t xml:space="preserve">- </w:t>
       </w:r>
       <w:proofErr w:type="spellStart"/>
       <w:r>
@@ -4364,6 +4988,70 @@
           <w:rFonts w:hint="eastAsia"/>
           <w:color w:val="000000" w:themeColor="text1"/>
         </w:rPr>
+        <w:t>라우팅은</w:t>
+      </w:r>
+      <w:proofErr w:type="spellEnd"/>
+      <w:r>
+        <w:rPr>
+          <w:rFonts w:hint="eastAsia"/>
+          <w:color w:val="000000" w:themeColor="text1"/>
+        </w:rPr>
+        <w:t xml:space="preserve"> express에서 제공하는 </w:t>
+      </w:r>
+      <w:proofErr w:type="spellStart"/>
+      <w:r>
+        <w:rPr>
+          <w:rFonts w:hint="eastAsia"/>
+          <w:color w:val="000000" w:themeColor="text1"/>
+        </w:rPr>
+        <w:t>라우터</w:t>
+      </w:r>
+      <w:proofErr w:type="spellEnd"/>
+      <w:r>
+        <w:rPr>
+          <w:rFonts w:hint="eastAsia"/>
+          <w:color w:val="000000" w:themeColor="text1"/>
+        </w:rPr>
+        <w:t xml:space="preserve"> 기능을 사용하였다. </w:t>
+      </w:r>
+      <w:proofErr w:type="spellStart"/>
+      <w:r>
+        <w:rPr>
+          <w:rFonts w:hint="eastAsia"/>
+          <w:color w:val="000000" w:themeColor="text1"/>
+        </w:rPr>
+        <w:t>라우팅</w:t>
+      </w:r>
+      <w:proofErr w:type="spellEnd"/>
+      <w:r>
+        <w:rPr>
+          <w:rFonts w:hint="eastAsia"/>
+          <w:color w:val="000000" w:themeColor="text1"/>
+        </w:rPr>
+        <w:t xml:space="preserve"> 관련 파일들은 routes디렉터리에 위치해 있고, </w:t>
+      </w:r>
+      <w:proofErr w:type="spellStart"/>
+      <w:r>
+        <w:rPr>
+          <w:rFonts w:hint="eastAsia"/>
+          <w:color w:val="000000" w:themeColor="text1"/>
+        </w:rPr>
+        <w:t>권한별로</w:t>
+      </w:r>
+      <w:proofErr w:type="spellEnd"/>
+      <w:r>
+        <w:rPr>
+          <w:rFonts w:hint="eastAsia"/>
+          <w:color w:val="000000" w:themeColor="text1"/>
+        </w:rPr>
+        <w:t xml:space="preserve"> 3개의 파일로 분리했다(public.js, hr.js, manager.js). public.js는 로그인하지 않은 상태에서도 접근할 수 있는 </w:t>
+      </w:r>
+      <w:proofErr w:type="spellStart"/>
+      <w:r>
+        <w:rPr>
+          <w:rFonts w:hint="eastAsia"/>
+          <w:color w:val="000000" w:themeColor="text1"/>
+        </w:rPr>
         <w:t>라우트</w:t>
       </w:r>
       <w:proofErr w:type="spellEnd"/>
@@ -4372,7 +5060,7 @@
           <w:rFonts w:hint="eastAsia"/>
           <w:color w:val="000000" w:themeColor="text1"/>
         </w:rPr>
-        <w:t xml:space="preserve">(홈, 로그인, 로그아웃, 가입), hr.js는 로그인을 해야 접속할 수 있는 </w:t>
+        <w:t xml:space="preserve">(홈, 로그인, 로그아웃, 가입), hr.js는 </w:t>
       </w:r>
       <w:proofErr w:type="spellStart"/>
       <w:r>
@@ -4380,6 +5068,22 @@
           <w:rFonts w:hint="eastAsia"/>
           <w:color w:val="000000" w:themeColor="text1"/>
         </w:rPr>
+        <w:t>로그인을</w:t>
+      </w:r>
+      <w:proofErr w:type="spellEnd"/>
+      <w:r>
+        <w:rPr>
+          <w:rFonts w:hint="eastAsia"/>
+          <w:color w:val="000000" w:themeColor="text1"/>
+        </w:rPr>
+        <w:t xml:space="preserve"> 해야 접속할 수 있는 </w:t>
+      </w:r>
+      <w:proofErr w:type="spellStart"/>
+      <w:r>
+        <w:rPr>
+          <w:rFonts w:hint="eastAsia"/>
+          <w:color w:val="000000" w:themeColor="text1"/>
+        </w:rPr>
         <w:t>라우트</w:t>
       </w:r>
       <w:proofErr w:type="spellEnd"/>
@@ -4404,7 +5108,7 @@
           <w:rFonts w:hint="eastAsia"/>
           <w:color w:val="000000" w:themeColor="text1"/>
         </w:rPr>
-        <w:t xml:space="preserve">(계정 관리, 가입 승인)을 라우팅한다. hr.js와 manager.js는 각각의 </w:t>
+        <w:t xml:space="preserve">(계정 관리, 가입 승인)을 </w:t>
       </w:r>
       <w:proofErr w:type="spellStart"/>
       <w:r>
@@ -4412,6 +5116,22 @@
           <w:rFonts w:hint="eastAsia"/>
           <w:color w:val="000000" w:themeColor="text1"/>
         </w:rPr>
+        <w:t>라우팅한다</w:t>
+      </w:r>
+      <w:proofErr w:type="spellEnd"/>
+      <w:r>
+        <w:rPr>
+          <w:rFonts w:hint="eastAsia"/>
+          <w:color w:val="000000" w:themeColor="text1"/>
+        </w:rPr>
+        <w:t xml:space="preserve">. hr.js와 manager.js는 각각의 </w:t>
+      </w:r>
+      <w:proofErr w:type="spellStart"/>
+      <w:r>
+        <w:rPr>
+          <w:rFonts w:hint="eastAsia"/>
+          <w:color w:val="000000" w:themeColor="text1"/>
+        </w:rPr>
         <w:t>CheckAuth</w:t>
       </w:r>
       <w:proofErr w:type="spellEnd"/>
@@ -4420,7 +5140,39 @@
           <w:rFonts w:hint="eastAsia"/>
           <w:color w:val="000000" w:themeColor="text1"/>
         </w:rPr>
-        <w:t xml:space="preserve">함수를 통해 권한을 확인하고 권한이 충분치 않을 경우 적당한(로그인이 필요하다면 로그인 페이지로, 권한이 없는 경우에는 홈으로) 페이지 우회시킨다. 이를 통해 권한을 가지지 않은 사용자가 특정 페이지에 접근하는 것을 막는다. 라우팅 관련 에러가 발생하면(존재하지 않는 페이지 접근 등) next로 error를 넘겨 에러페이지로 응답한다. </w:t>
+        <w:t>함수를 통해 권한을 확인하고 권한이 충분치 않을 경우 적당한(</w:t>
+      </w:r>
+      <w:proofErr w:type="spellStart"/>
+      <w:r>
+        <w:rPr>
+          <w:rFonts w:hint="eastAsia"/>
+          <w:color w:val="000000" w:themeColor="text1"/>
+        </w:rPr>
+        <w:t>로그인이</w:t>
+      </w:r>
+      <w:proofErr w:type="spellEnd"/>
+      <w:r>
+        <w:rPr>
+          <w:rFonts w:hint="eastAsia"/>
+          <w:color w:val="000000" w:themeColor="text1"/>
+        </w:rPr>
+        <w:t xml:space="preserve"> 필요하다면 로그인 페이지로, 권한이 없는 경우에는 홈으로) 페이지 우회시킨다. 이를 통해 권한을 가지지 않은 사용자가 특정 페이지에 접근하는 것을 막는다. </w:t>
+      </w:r>
+      <w:proofErr w:type="spellStart"/>
+      <w:r>
+        <w:rPr>
+          <w:rFonts w:hint="eastAsia"/>
+          <w:color w:val="000000" w:themeColor="text1"/>
+        </w:rPr>
+        <w:t>라우팅</w:t>
+      </w:r>
+      <w:proofErr w:type="spellEnd"/>
+      <w:r>
+        <w:rPr>
+          <w:rFonts w:hint="eastAsia"/>
+          <w:color w:val="000000" w:themeColor="text1"/>
+        </w:rPr>
+        <w:t xml:space="preserve"> 관련 에러가 발생하면(존재하지 않는 페이지 접근 등) next로 error를 넘겨 에러페이지로 응답한다. </w:t>
       </w:r>
     </w:p>
     <w:p>
@@ -4462,16 +5214,38 @@
         <w:rPr>
           <w:rFonts w:hint="eastAsia"/>
         </w:rPr>
-        <w:t>기능은 앱을 초기화 하면서부터 시작된다.</w:t>
-      </w:r>
-      <w:r>
-        <w:t xml:space="preserve"> </w:t>
-      </w:r>
-      <w:r>
-        <w:rPr>
-          <w:rFonts w:hint="eastAsia"/>
-        </w:rPr>
-        <w:t>앱을 초기화하면서 express-session을 사용하여 세션을 활성화하고,</w:t>
+        <w:t xml:space="preserve">기능은 </w:t>
+      </w:r>
+      <w:proofErr w:type="spellStart"/>
+      <w:r>
+        <w:rPr>
+          <w:rFonts w:hint="eastAsia"/>
+        </w:rPr>
+        <w:t>앱을</w:t>
+      </w:r>
+      <w:proofErr w:type="spellEnd"/>
+      <w:r>
+        <w:rPr>
+          <w:rFonts w:hint="eastAsia"/>
+        </w:rPr>
+        <w:t xml:space="preserve"> 초기화 하면서부터 시작된다.</w:t>
+      </w:r>
+      <w:r>
+        <w:t xml:space="preserve"> </w:t>
+      </w:r>
+      <w:proofErr w:type="spellStart"/>
+      <w:r>
+        <w:rPr>
+          <w:rFonts w:hint="eastAsia"/>
+        </w:rPr>
+        <w:t>앱을</w:t>
+      </w:r>
+      <w:proofErr w:type="spellEnd"/>
+      <w:r>
+        <w:rPr>
+          <w:rFonts w:hint="eastAsia"/>
+        </w:rPr>
+        <w:t xml:space="preserve"> 초기화하면서 express-session을 사용하여 세션을 활성화하고,</w:t>
       </w:r>
       <w:r>
         <w:t xml:space="preserve"> </w:t>
@@ -4593,11 +5367,19 @@
       <w:r>
         <w:t xml:space="preserve"> </w:t>
       </w:r>
-      <w:r>
-        <w:rPr>
-          <w:rFonts w:hint="eastAsia"/>
-        </w:rPr>
-        <w:t xml:space="preserve">로그인이 되어있지 않으면 홈의 </w:t>
+      <w:proofErr w:type="spellStart"/>
+      <w:r>
+        <w:rPr>
+          <w:rFonts w:hint="eastAsia"/>
+        </w:rPr>
+        <w:t>로그인이</w:t>
+      </w:r>
+      <w:proofErr w:type="spellEnd"/>
+      <w:r>
+        <w:rPr>
+          <w:rFonts w:hint="eastAsia"/>
+        </w:rPr>
+        <w:t xml:space="preserve"> 되어있지 않으면 홈의 </w:t>
       </w:r>
       <w:proofErr w:type="spellStart"/>
       <w:r>
@@ -4741,19 +5523,47 @@
         <w:rPr>
           <w:rFonts w:hint="eastAsia"/>
         </w:rPr>
-        <w:t>또 홈에서 로그인이 되었다는 의미로 로그인</w:t>
-      </w:r>
-      <w:r>
-        <w:rPr>
-          <w:rFonts w:hint="eastAsia"/>
-        </w:rPr>
-        <w:t xml:space="preserve"> </w:t>
-      </w:r>
-      <w:r>
-        <w:rPr>
-          <w:rFonts w:hint="eastAsia"/>
-        </w:rPr>
-        <w:t>된 계정명을 보여준다.</w:t>
+        <w:t xml:space="preserve">또 홈에서 </w:t>
+      </w:r>
+      <w:proofErr w:type="spellStart"/>
+      <w:r>
+        <w:rPr>
+          <w:rFonts w:hint="eastAsia"/>
+        </w:rPr>
+        <w:t>로그인이</w:t>
+      </w:r>
+      <w:proofErr w:type="spellEnd"/>
+      <w:r>
+        <w:rPr>
+          <w:rFonts w:hint="eastAsia"/>
+        </w:rPr>
+        <w:t xml:space="preserve"> 되었다는 의미로 로그인</w:t>
+      </w:r>
+      <w:r>
+        <w:rPr>
+          <w:rFonts w:hint="eastAsia"/>
+        </w:rPr>
+        <w:t xml:space="preserve"> </w:t>
+      </w:r>
+      <w:r>
+        <w:rPr>
+          <w:rFonts w:hint="eastAsia"/>
+        </w:rPr>
+        <w:t xml:space="preserve">된 </w:t>
+      </w:r>
+      <w:proofErr w:type="spellStart"/>
+      <w:r>
+        <w:rPr>
+          <w:rFonts w:hint="eastAsia"/>
+        </w:rPr>
+        <w:t>계정명을</w:t>
+      </w:r>
+      <w:proofErr w:type="spellEnd"/>
+      <w:r>
+        <w:rPr>
+          <w:rFonts w:hint="eastAsia"/>
+        </w:rPr>
+        <w:t xml:space="preserve"> 보여준다.</w:t>
       </w:r>
       <w:r>
         <w:t xml:space="preserve"> </w:t>
@@ -4797,16 +5607,52 @@
         <w:rPr>
           <w:rFonts w:hint="eastAsia"/>
         </w:rPr>
-        <w:t>.js 모듈에서 로그인이 성공했는지 실패했는지 콜백함수로 인자를 전달한다.</w:t>
-      </w:r>
-      <w:r>
-        <w:t xml:space="preserve"> </w:t>
-      </w:r>
-      <w:r>
-        <w:rPr>
-          <w:rFonts w:hint="eastAsia"/>
-        </w:rPr>
-        <w:t>로그인이 성공했으면 정보를 세션으로 저장하고,</w:t>
+        <w:t xml:space="preserve">.js 모듈에서 </w:t>
+      </w:r>
+      <w:proofErr w:type="spellStart"/>
+      <w:r>
+        <w:rPr>
+          <w:rFonts w:hint="eastAsia"/>
+        </w:rPr>
+        <w:t>로그인이</w:t>
+      </w:r>
+      <w:proofErr w:type="spellEnd"/>
+      <w:r>
+        <w:rPr>
+          <w:rFonts w:hint="eastAsia"/>
+        </w:rPr>
+        <w:t xml:space="preserve"> 성공했는지 실패했는지 </w:t>
+      </w:r>
+      <w:proofErr w:type="spellStart"/>
+      <w:r>
+        <w:rPr>
+          <w:rFonts w:hint="eastAsia"/>
+        </w:rPr>
+        <w:t>콜백함수로</w:t>
+      </w:r>
+      <w:proofErr w:type="spellEnd"/>
+      <w:r>
+        <w:rPr>
+          <w:rFonts w:hint="eastAsia"/>
+        </w:rPr>
+        <w:t xml:space="preserve"> 인자를 전달한다.</w:t>
+      </w:r>
+      <w:r>
+        <w:t xml:space="preserve"> </w:t>
+      </w:r>
+      <w:proofErr w:type="spellStart"/>
+      <w:r>
+        <w:rPr>
+          <w:rFonts w:hint="eastAsia"/>
+        </w:rPr>
+        <w:t>로그인이</w:t>
+      </w:r>
+      <w:proofErr w:type="spellEnd"/>
+      <w:r>
+        <w:rPr>
+          <w:rFonts w:hint="eastAsia"/>
+        </w:rPr>
+        <w:t xml:space="preserve"> 성공했으면 정보를 세션으로 저장하고,</w:t>
       </w:r>
       <w:r>
         <w:t xml:space="preserve"> </w:t>
@@ -4817,8 +5663,13 @@
         </w:rPr>
         <w:t>/</w:t>
       </w:r>
-      <w:r>
-        <w:t xml:space="preserve">로 </w:t>
+      <w:proofErr w:type="spellStart"/>
+      <w:r>
+        <w:t>로</w:t>
+      </w:r>
+      <w:proofErr w:type="spellEnd"/>
+      <w:r>
+        <w:t xml:space="preserve"> </w:t>
       </w:r>
       <w:proofErr w:type="spellStart"/>
       <w:r>
@@ -4837,11 +5688,33 @@
       <w:r>
         <w:t xml:space="preserve"> </w:t>
       </w:r>
-      <w:r>
-        <w:rPr>
-          <w:rFonts w:hint="eastAsia"/>
-        </w:rPr>
-        <w:t xml:space="preserve">로그인이 실패했다면 로그인이 실패했다는 것을 알리는 인자와 함께 </w:t>
+      <w:proofErr w:type="spellStart"/>
+      <w:r>
+        <w:rPr>
+          <w:rFonts w:hint="eastAsia"/>
+        </w:rPr>
+        <w:t>로그인이</w:t>
+      </w:r>
+      <w:proofErr w:type="spellEnd"/>
+      <w:r>
+        <w:rPr>
+          <w:rFonts w:hint="eastAsia"/>
+        </w:rPr>
+        <w:t xml:space="preserve"> 실패했다면 </w:t>
+      </w:r>
+      <w:proofErr w:type="spellStart"/>
+      <w:r>
+        <w:rPr>
+          <w:rFonts w:hint="eastAsia"/>
+        </w:rPr>
+        <w:t>로그인이</w:t>
+      </w:r>
+      <w:proofErr w:type="spellEnd"/>
+      <w:r>
+        <w:rPr>
+          <w:rFonts w:hint="eastAsia"/>
+        </w:rPr>
+        <w:t xml:space="preserve"> 실패했다는 것을 알리는 인자와 함께 </w:t>
       </w:r>
       <w:proofErr w:type="spellStart"/>
       <w:r>
@@ -4906,11 +5779,19 @@
       <w:r>
         <w:t xml:space="preserve"> </w:t>
       </w:r>
-      <w:r>
-        <w:rPr>
-          <w:rFonts w:hint="eastAsia"/>
-        </w:rPr>
-        <w:t>로그인이 성공한 뒤에는 모든</w:t>
+      <w:proofErr w:type="spellStart"/>
+      <w:r>
+        <w:rPr>
+          <w:rFonts w:hint="eastAsia"/>
+        </w:rPr>
+        <w:t>로그인이</w:t>
+      </w:r>
+      <w:proofErr w:type="spellEnd"/>
+      <w:r>
+        <w:rPr>
+          <w:rFonts w:hint="eastAsia"/>
+        </w:rPr>
+        <w:t xml:space="preserve"> 성공한 뒤에는 모든</w:t>
       </w:r>
       <w:r>
         <w:rPr>
@@ -5120,7 +6001,21 @@
         <w:rPr>
           <w:rFonts w:hint="eastAsia"/>
         </w:rPr>
-        <w:t xml:space="preserve"> 테이블에서 이메일의 존재 여부를 확인한 후</w:t>
+        <w:t xml:space="preserve"> 테이블에서 </w:t>
+      </w:r>
+      <w:proofErr w:type="spellStart"/>
+      <w:r>
+        <w:rPr>
+          <w:rFonts w:hint="eastAsia"/>
+        </w:rPr>
+        <w:t>이메일의</w:t>
+      </w:r>
+      <w:proofErr w:type="spellEnd"/>
+      <w:r>
+        <w:rPr>
+          <w:rFonts w:hint="eastAsia"/>
+        </w:rPr>
+        <w:t xml:space="preserve"> 존재 여부를 확인한 후</w:t>
       </w:r>
       <w:r>
         <w:rPr>
@@ -5153,7 +6048,21 @@
         <w:rPr>
           <w:rFonts w:hint="eastAsia"/>
         </w:rPr>
-        <w:t xml:space="preserve"> 이메일과 비밀번호가 </w:t>
+        <w:t xml:space="preserve"> </w:t>
+      </w:r>
+      <w:proofErr w:type="spellStart"/>
+      <w:r>
+        <w:rPr>
+          <w:rFonts w:hint="eastAsia"/>
+        </w:rPr>
+        <w:t>이메일과</w:t>
+      </w:r>
+      <w:proofErr w:type="spellEnd"/>
+      <w:r>
+        <w:rPr>
+          <w:rFonts w:hint="eastAsia"/>
+        </w:rPr>
+        <w:t xml:space="preserve"> 비밀번호가 </w:t>
       </w:r>
       <w:r>
         <w:rPr>
@@ -5265,7 +6174,21 @@
         <w:rPr>
           <w:rFonts w:hint="eastAsia"/>
         </w:rPr>
-        <w:t xml:space="preserve"> 메뉴를 통해 관리자는 모든 계정의 이메일 주소와 그 계정의 레벨을 볼 </w:t>
+        <w:t xml:space="preserve"> 메뉴를 통해 관리자는 모든 계정의 </w:t>
+      </w:r>
+      <w:proofErr w:type="spellStart"/>
+      <w:r>
+        <w:rPr>
+          <w:rFonts w:hint="eastAsia"/>
+        </w:rPr>
+        <w:t>이메일</w:t>
+      </w:r>
+      <w:proofErr w:type="spellEnd"/>
+      <w:r>
+        <w:rPr>
+          <w:rFonts w:hint="eastAsia"/>
+        </w:rPr>
+        <w:t xml:space="preserve"> 주소와 그 계정의 레벨을 볼 </w:t>
       </w:r>
       <w:r>
         <w:rPr>
@@ -5383,7 +6306,21 @@
         <w:rPr>
           <w:rFonts w:hint="eastAsia"/>
         </w:rPr>
-        <w:t xml:space="preserve"> 이는 트랜잭션으로 묶어 무결성을 보장하도록 하였다.</w:t>
+        <w:t xml:space="preserve"> 이는 트랜잭션으로 묶어 </w:t>
+      </w:r>
+      <w:proofErr w:type="spellStart"/>
+      <w:r>
+        <w:rPr>
+          <w:rFonts w:hint="eastAsia"/>
+        </w:rPr>
+        <w:t>무결성을</w:t>
+      </w:r>
+      <w:proofErr w:type="spellEnd"/>
+      <w:r>
+        <w:rPr>
+          <w:rFonts w:hint="eastAsia"/>
+        </w:rPr>
+        <w:t xml:space="preserve"> 보장하도록 하였다.</w:t>
       </w:r>
       <w:r>
         <w:t xml:space="preserve"> </w:t>
@@ -5505,6 +6442,7 @@
         </w:rPr>
         <w:t xml:space="preserve">HR </w:t>
       </w:r>
+      <w:proofErr w:type="spellStart"/>
       <w:r>
         <w:rPr>
           <w:rFonts w:hint="eastAsia"/>
@@ -5517,13 +6455,21 @@
           <w:rFonts w:hint="eastAsia"/>
           <w:color w:val="000000" w:themeColor="text1"/>
         </w:rPr>
-        <w:t xml:space="preserve">의 실제 데이터를 저장하는 공간이다. </w:t>
-      </w:r>
+        <w:t>의</w:t>
+      </w:r>
+      <w:proofErr w:type="spellEnd"/>
       <w:r>
         <w:rPr>
           <w:rFonts w:hint="eastAsia"/>
           <w:color w:val="000000" w:themeColor="text1"/>
         </w:rPr>
+        <w:t xml:space="preserve"> 실제 데이터를 저장하는 공간이다. </w:t>
+      </w:r>
+      <w:r>
+        <w:rPr>
+          <w:rFonts w:hint="eastAsia"/>
+          <w:color w:val="000000" w:themeColor="text1"/>
+        </w:rPr>
         <w:t>DB에 접근하여 정보를 읽거나 수정하는 작업(CRUD 작업)은 lib디렉터리에 hrDB.js와 accountDB.js에서 이루어 지는데, 여기에서 미리 작성해둔 SQL문과 입력 받은 값을 적절히 결합하여 MySQL에 넘</w:t>
       </w:r>
       <w:r>
@@ -5531,8 +6477,17 @@
           <w:rFonts w:hint="eastAsia"/>
           <w:color w:val="000000" w:themeColor="text1"/>
         </w:rPr>
-        <w:t>겨주면, 라우팅</w:t>
-      </w:r>
+        <w:t xml:space="preserve">겨주면, </w:t>
+      </w:r>
+      <w:proofErr w:type="spellStart"/>
+      <w:r>
+        <w:rPr>
+          <w:rFonts w:hint="eastAsia"/>
+          <w:color w:val="000000" w:themeColor="text1"/>
+        </w:rPr>
+        <w:t>라우팅</w:t>
+      </w:r>
+      <w:proofErr w:type="spellEnd"/>
       <w:r>
         <w:rPr>
           <w:rFonts w:hint="eastAsia"/>
@@ -5957,31 +6912,68 @@
       <w:pPr>
         <w:ind w:left="720"/>
       </w:pPr>
+      <w:proofErr w:type="spellStart"/>
       <w:r>
         <w:rPr>
           <w:rFonts w:hint="eastAsia"/>
           <w:b/>
         </w:rPr>
-        <w:t xml:space="preserve">리눅스 </w:t>
-      </w:r>
+        <w:t>리눅스</w:t>
+      </w:r>
+      <w:proofErr w:type="spellEnd"/>
       <w:r>
         <w:rPr>
           <w:rFonts w:hint="eastAsia"/>
           <w:b/>
         </w:rPr>
+        <w:t xml:space="preserve"> </w:t>
+      </w:r>
+      <w:r>
+        <w:rPr>
+          <w:rFonts w:hint="eastAsia"/>
+          <w:b/>
+        </w:rPr>
         <w:t>보안</w:t>
       </w:r>
       <w:r>
         <w:rPr>
           <w:rFonts w:hint="eastAsia"/>
         </w:rPr>
-        <w:t xml:space="preserve"> 기능도 아쉬운 부분이 많으므로 추후 리눅스 서버에 관한 보안 책을 살펴본 뒤 보안 기능을 추가하</w:t>
-      </w:r>
-      <w:r>
-        <w:rPr>
-          <w:rFonts w:hint="eastAsia"/>
-        </w:rPr>
-        <w:t>고, 리눅스로 마스터 네임서버를 구축하여 도메인 명으로 접속할 수 있게 업데이트</w:t>
+        <w:t xml:space="preserve"> 기능도 아쉬운 부분이 많으므로 추후 </w:t>
+      </w:r>
+      <w:proofErr w:type="spellStart"/>
+      <w:r>
+        <w:rPr>
+          <w:rFonts w:hint="eastAsia"/>
+        </w:rPr>
+        <w:t>리눅스</w:t>
+      </w:r>
+      <w:proofErr w:type="spellEnd"/>
+      <w:r>
+        <w:rPr>
+          <w:rFonts w:hint="eastAsia"/>
+        </w:rPr>
+        <w:t xml:space="preserve"> 서버에 관한 보안 책을 살펴본 뒤 보안 기능을 추가하</w:t>
+      </w:r>
+      <w:r>
+        <w:rPr>
+          <w:rFonts w:hint="eastAsia"/>
+        </w:rPr>
+        <w:t xml:space="preserve">고, </w:t>
+      </w:r>
+      <w:proofErr w:type="spellStart"/>
+      <w:r>
+        <w:rPr>
+          <w:rFonts w:hint="eastAsia"/>
+        </w:rPr>
+        <w:t>리눅스로</w:t>
+      </w:r>
+      <w:proofErr w:type="spellEnd"/>
+      <w:r>
+        <w:rPr>
+          <w:rFonts w:hint="eastAsia"/>
+        </w:rPr>
+        <w:t xml:space="preserve"> 마스터 네임서버를 구축하여 도메인 명으로 접속할 수 있게 업데이트</w:t>
       </w:r>
       <w:r>
         <w:rPr>
@@ -6017,7 +7009,21 @@
         <w:rPr>
           <w:rFonts w:hint="eastAsia"/>
         </w:rPr>
-        <w:t xml:space="preserve">아무래도 여러 책이나 블로그를 보면서 프로젝트를 진행했기 때문에 각기 다른 구조를 따와 </w:t>
+        <w:t xml:space="preserve">아무래도 여러 책이나 </w:t>
+      </w:r>
+      <w:proofErr w:type="spellStart"/>
+      <w:r>
+        <w:rPr>
+          <w:rFonts w:hint="eastAsia"/>
+        </w:rPr>
+        <w:t>블로그를</w:t>
+      </w:r>
+      <w:proofErr w:type="spellEnd"/>
+      <w:r>
+        <w:rPr>
+          <w:rFonts w:hint="eastAsia"/>
+        </w:rPr>
+        <w:t xml:space="preserve"> 보면서 프로젝트를 진행했기 때문에 각기 다른 구조를 따와 </w:t>
       </w:r>
       <w:r>
         <w:rPr>
@@ -6067,31 +7073,152 @@
           <w:b/>
           <w:sz w:val="28"/>
         </w:rPr>
-        <w:t xml:space="preserve"> 채팅 웹 앱</w:t>
-      </w:r>
-    </w:p>
-    <w:p>
-      <w:proofErr w:type="spellStart"/>
-      <w:r>
-        <w:rPr>
-          <w:rFonts w:hint="eastAsia"/>
-        </w:rPr>
-        <w:t>추가중</w:t>
-      </w:r>
-      <w:proofErr w:type="spellEnd"/>
-      <w:proofErr w:type="gramStart"/>
-      <w:r>
-        <w:rPr>
-          <w:rFonts w:hint="eastAsia"/>
-        </w:rPr>
-        <w:t>.</w:t>
-      </w:r>
-      <w:r>
-        <w:t>.</w:t>
-      </w:r>
-      <w:bookmarkStart w:id="0" w:name="_GoBack"/>
-      <w:bookmarkEnd w:id="0"/>
-      <w:proofErr w:type="gramEnd"/>
+        <w:t xml:space="preserve"> 채팅 웹 </w:t>
+      </w:r>
+      <w:proofErr w:type="spellStart"/>
+      <w:r>
+        <w:rPr>
+          <w:rFonts w:hint="eastAsia"/>
+          <w:b/>
+          <w:sz w:val="28"/>
+        </w:rPr>
+        <w:t>앱</w:t>
+      </w:r>
+      <w:proofErr w:type="spellEnd"/>
+    </w:p>
+    <w:p>
+      <w:r>
+        <w:rPr>
+          <w:rFonts w:hint="eastAsia"/>
+        </w:rPr>
+        <w:t xml:space="preserve"> 두 번째 프로젝트는 간단한 채팅 웹 </w:t>
+      </w:r>
+      <w:proofErr w:type="spellStart"/>
+      <w:r>
+        <w:rPr>
+          <w:rFonts w:hint="eastAsia"/>
+        </w:rPr>
+        <w:t>앱이다</w:t>
+      </w:r>
+      <w:proofErr w:type="spellEnd"/>
+      <w:r>
+        <w:rPr>
+          <w:rFonts w:hint="eastAsia"/>
+        </w:rPr>
+        <w:t xml:space="preserve">. </w:t>
+      </w:r>
+      <w:r>
+        <w:rPr>
+          <w:rFonts w:hint="eastAsia"/>
+        </w:rPr>
+        <w:t xml:space="preserve">이 프로젝트 또한 </w:t>
+      </w:r>
+      <w:r>
+        <w:rPr>
+          <w:rFonts w:hint="eastAsia"/>
+          <w:highlight w:val="green"/>
+        </w:rPr>
+        <w:t>로그인 기능</w:t>
+      </w:r>
+      <w:r>
+        <w:rPr>
+          <w:rFonts w:hint="eastAsia"/>
+        </w:rPr>
+        <w:t xml:space="preserve">을 갖고 있고, </w:t>
+      </w:r>
+      <w:proofErr w:type="spellStart"/>
+      <w:r>
+        <w:rPr>
+          <w:rFonts w:hint="eastAsia"/>
+          <w:highlight w:val="green"/>
+        </w:rPr>
+        <w:t>채팅방을</w:t>
+      </w:r>
+      <w:proofErr w:type="spellEnd"/>
+      <w:r>
+        <w:rPr>
+          <w:rFonts w:hint="eastAsia"/>
+          <w:highlight w:val="green"/>
+        </w:rPr>
+        <w:t xml:space="preserve"> 둘 이상의 유저로 구성할 수 있는 단체 채팅을 지원</w:t>
+      </w:r>
+      <w:r>
+        <w:rPr>
+          <w:rFonts w:hint="eastAsia"/>
+        </w:rPr>
+        <w:t xml:space="preserve">하는 것이 특징이다. </w:t>
+      </w:r>
+      <w:r>
+        <w:rPr>
+          <w:rFonts w:hint="eastAsia"/>
+        </w:rPr>
+        <w:t xml:space="preserve">채팅 기능은 </w:t>
+      </w:r>
+      <w:r>
+        <w:rPr>
+          <w:rFonts w:hint="eastAsia"/>
+          <w:highlight w:val="green"/>
+        </w:rPr>
+        <w:t>실시간으로 동기화</w:t>
+      </w:r>
+      <w:r>
+        <w:rPr>
+          <w:rFonts w:hint="eastAsia"/>
+        </w:rPr>
+        <w:t xml:space="preserve">되며, </w:t>
+      </w:r>
+      <w:proofErr w:type="spellStart"/>
+      <w:r>
+        <w:rPr>
+          <w:rFonts w:hint="eastAsia"/>
+          <w:highlight w:val="green"/>
+        </w:rPr>
+        <w:t>mysql</w:t>
+      </w:r>
+      <w:proofErr w:type="spellEnd"/>
+      <w:r>
+        <w:rPr>
+          <w:rFonts w:hint="eastAsia"/>
+          <w:highlight w:val="green"/>
+        </w:rPr>
+        <w:t>서버에 저장</w:t>
+      </w:r>
+      <w:r>
+        <w:rPr>
+          <w:rFonts w:hint="eastAsia"/>
+        </w:rPr>
+        <w:t xml:space="preserve">된다. </w:t>
+      </w:r>
+      <w:r>
+        <w:rPr>
+          <w:rFonts w:hint="eastAsia"/>
+        </w:rPr>
+        <w:tab/>
+      </w:r>
+    </w:p>
+    <w:p/>
+    <w:p>
+      <w:r>
+        <w:rPr>
+          <w:rFonts w:hint="eastAsia"/>
+        </w:rPr>
+        <w:lastRenderedPageBreak/>
+        <w:t xml:space="preserve">기본적인 기능은 </w:t>
+      </w:r>
+      <w:proofErr w:type="spellStart"/>
+      <w:r>
+        <w:rPr>
+          <w:rFonts w:hint="eastAsia"/>
+        </w:rPr>
+        <w:t>jquery</w:t>
+      </w:r>
+      <w:proofErr w:type="spellEnd"/>
+      <w:r>
+        <w:rPr>
+          <w:rFonts w:hint="eastAsia"/>
+        </w:rPr>
+        <w:t>를 이용하나, 실시간으로 동기화하기 위해 socket.io를 사용한다.</w:t>
+      </w:r>
     </w:p>
     <w:sectPr>
       <w:pgSz w:w="11906" w:h="16838"/>
@@ -6104,8 +7231,8 @@
 </file>
 
 <file path=word/numbering.xml><?xml version="1.0" encoding="utf-8"?>
-<w:numbering xmlns:wpc="http://schemas.microsoft.com/office/word/2010/wordprocessingCanvas" xmlns:cx="http://schemas.microsoft.com/office/drawing/2014/chartex" xmlns:cx1="http://schemas.microsoft.com/office/drawing/2015/9/8/chartex" xmlns:cx2="http://schemas.microsoft.com/office/drawing/2015/10/21/chartex" xmlns:cx3="http://schemas.microsoft.com/office/drawing/2016/5/9/chartex" xmlns:cx4="http://schemas.microsoft.com/office/drawing/2016/5/10/chartex" xmlns:cx5="http://schemas.microsoft.com/office/drawing/2016/5/11/chartex" xmlns:mc="http://schemas.openxmlformats.org/markup-compatibility/2006" xmlns:o="urn:schemas-microsoft-com:office:office" xmlns:r="http://schemas.openxmlformats.org/officeDocument/2006/relationships" xmlns:m="http://schemas.openxmlformats.org/officeDocument/2006/math" xmlns:v="urn:schemas-microsoft-com:vml" xmlns:wp14="http://schemas.microsoft.com/office/word/2010/wordprocessingDrawing" xmlns:wp="http://schemas.openxmlformats.org/drawingml/2006/wordprocessingDrawing" xmlns:w10="urn:schemas-microsoft-com:office:word" xmlns:w="http://schemas.openxmlformats.org/wordprocessingml/2006/main" xmlns:w14="http://schemas.microsoft.com/office/word/2010/wordml" xmlns:w15="http://schemas.microsoft.com/office/word/2012/wordml" xmlns:w16se="http://schemas.microsoft.com/office/word/2015/wordml/symex" xmlns:wpg="http://schemas.microsoft.com/office/word/2010/wordprocessingGroup" xmlns:wpi="http://schemas.microsoft.com/office/word/2010/wordprocessingInk" xmlns:wne="http://schemas.microsoft.com/office/word/2006/wordml" xmlns:wps="http://schemas.microsoft.com/office/word/2010/wordprocessingShape" mc:Ignorable="w14 w15 w16se wp14">
-  <w:abstractNum w:abstractNumId="0" w15:restartNumberingAfterBreak="0">
+<w:numbering xmlns:wpc="http://schemas.microsoft.com/office/word/2010/wordprocessingCanvas" xmlns:mc="http://schemas.openxmlformats.org/markup-compatibility/2006" xmlns:o="urn:schemas-microsoft-com:office:office" xmlns:r="http://schemas.openxmlformats.org/officeDocument/2006/relationships" xmlns:m="http://schemas.openxmlformats.org/officeDocument/2006/math" xmlns:v="urn:schemas-microsoft-com:vml" xmlns:wp14="http://schemas.microsoft.com/office/word/2010/wordprocessingDrawing" xmlns:wp="http://schemas.openxmlformats.org/drawingml/2006/wordprocessingDrawing" xmlns:w10="urn:schemas-microsoft-com:office:word" xmlns:w="http://schemas.openxmlformats.org/wordprocessingml/2006/main" xmlns:w14="http://schemas.microsoft.com/office/word/2010/wordml" xmlns:wpg="http://schemas.microsoft.com/office/word/2010/wordprocessingGroup" xmlns:wpi="http://schemas.microsoft.com/office/word/2010/wordprocessingInk" xmlns:wne="http://schemas.microsoft.com/office/word/2006/wordml" xmlns:wps="http://schemas.microsoft.com/office/word/2010/wordprocessingShape" mc:Ignorable="w14 wp14">
+  <w:abstractNum w:abstractNumId="0">
     <w:nsid w:val="0BB71ABD"/>
     <w:multiLevelType w:val="hybridMultilevel"/>
     <w:tmpl w:val="FE28EDEA"/>
@@ -6218,7 +7345,7 @@
       </w:rPr>
     </w:lvl>
   </w:abstractNum>
-  <w:abstractNum w:abstractNumId="1" w15:restartNumberingAfterBreak="0">
+  <w:abstractNum w:abstractNumId="1">
     <w:nsid w:val="1A2C40EA"/>
     <w:multiLevelType w:val="hybridMultilevel"/>
     <w:tmpl w:val="BC8864A8"/>
@@ -6331,7 +7458,7 @@
       </w:rPr>
     </w:lvl>
   </w:abstractNum>
-  <w:abstractNum w:abstractNumId="2" w15:restartNumberingAfterBreak="0">
+  <w:abstractNum w:abstractNumId="2">
     <w:nsid w:val="1D3B2053"/>
     <w:multiLevelType w:val="hybridMultilevel"/>
     <w:tmpl w:val="8BBAF882"/>
@@ -6417,7 +7544,7 @@
       </w:pPr>
     </w:lvl>
   </w:abstractNum>
-  <w:abstractNum w:abstractNumId="3" w15:restartNumberingAfterBreak="0">
+  <w:abstractNum w:abstractNumId="3">
     <w:nsid w:val="287D0F8F"/>
     <w:multiLevelType w:val="hybridMultilevel"/>
     <w:tmpl w:val="48D6AC2C"/>
@@ -6530,7 +7657,7 @@
       </w:rPr>
     </w:lvl>
   </w:abstractNum>
-  <w:abstractNum w:abstractNumId="4" w15:restartNumberingAfterBreak="0">
+  <w:abstractNum w:abstractNumId="4">
     <w:nsid w:val="300726A1"/>
     <w:multiLevelType w:val="hybridMultilevel"/>
     <w:tmpl w:val="53D6AC38"/>
@@ -6643,7 +7770,7 @@
       </w:rPr>
     </w:lvl>
   </w:abstractNum>
-  <w:abstractNum w:abstractNumId="5" w15:restartNumberingAfterBreak="0">
+  <w:abstractNum w:abstractNumId="5">
     <w:nsid w:val="3B6856D2"/>
     <w:multiLevelType w:val="hybridMultilevel"/>
     <w:tmpl w:val="AD3A355E"/>
@@ -6756,7 +7883,7 @@
       </w:rPr>
     </w:lvl>
   </w:abstractNum>
-  <w:abstractNum w:abstractNumId="6" w15:restartNumberingAfterBreak="0">
+  <w:abstractNum w:abstractNumId="6">
     <w:nsid w:val="43362EAA"/>
     <w:multiLevelType w:val="hybridMultilevel"/>
     <w:tmpl w:val="14426624"/>
@@ -6869,7 +7996,7 @@
       </w:rPr>
     </w:lvl>
   </w:abstractNum>
-  <w:abstractNum w:abstractNumId="7" w15:restartNumberingAfterBreak="0">
+  <w:abstractNum w:abstractNumId="7">
     <w:nsid w:val="63AB664C"/>
     <w:multiLevelType w:val="hybridMultilevel"/>
     <w:tmpl w:val="43F6C876"/>
@@ -6958,7 +8085,7 @@
       </w:pPr>
     </w:lvl>
   </w:abstractNum>
-  <w:abstractNum w:abstractNumId="8" w15:restartNumberingAfterBreak="0">
+  <w:abstractNum w:abstractNumId="8">
     <w:nsid w:val="731D6CC1"/>
     <w:multiLevelType w:val="hybridMultilevel"/>
     <w:tmpl w:val="04B613DC"/>
@@ -7071,7 +8198,7 @@
       </w:rPr>
     </w:lvl>
   </w:abstractNum>
-  <w:abstractNum w:abstractNumId="9" w15:restartNumberingAfterBreak="0">
+  <w:abstractNum w:abstractNumId="9">
     <w:nsid w:val="7B9B37F6"/>
     <w:multiLevelType w:val="hybridMultilevel"/>
     <w:tmpl w:val="3870AD6C"/>
@@ -7157,7 +8284,7 @@
       </w:pPr>
     </w:lvl>
   </w:abstractNum>
-  <w:abstractNum w:abstractNumId="10" w15:restartNumberingAfterBreak="0">
+  <w:abstractNum w:abstractNumId="10">
     <w:nsid w:val="7C436EAD"/>
     <w:multiLevelType w:val="hybridMultilevel"/>
     <w:tmpl w:val="4DFAFC22"/>
@@ -7307,7 +8434,7 @@
 </file>
 
 <file path=word/styles.xml><?xml version="1.0" encoding="utf-8"?>
-<w:styles xmlns:mc="http://schemas.openxmlformats.org/markup-compatibility/2006" xmlns:r="http://schemas.openxmlformats.org/officeDocument/2006/relationships" xmlns:w="http://schemas.openxmlformats.org/wordprocessingml/2006/main" xmlns:w14="http://schemas.microsoft.com/office/word/2010/wordml" xmlns:w15="http://schemas.microsoft.com/office/word/2012/wordml" xmlns:w16se="http://schemas.microsoft.com/office/word/2015/wordml/symex" mc:Ignorable="w14 w15 w16se">
+<w:styles xmlns:mc="http://schemas.openxmlformats.org/markup-compatibility/2006" xmlns:r="http://schemas.openxmlformats.org/officeDocument/2006/relationships" xmlns:w="http://schemas.openxmlformats.org/wordprocessingml/2006/main" xmlns:w14="http://schemas.microsoft.com/office/word/2010/wordml" mc:Ignorable="w14">
   <w:docDefaults>
     <w:rPrDefault>
       <w:rPr>
@@ -7324,381 +8451,420 @@
       </w:pPr>
     </w:pPrDefault>
   </w:docDefaults>
-  <w:latentStyles w:defLockedState="0" w:defUIPriority="99" w:defSemiHidden="0" w:defUnhideWhenUsed="0" w:defQFormat="0" w:count="374">
-    <w:lsdException w:name="Normal" w:uiPriority="0" w:qFormat="1"/>
-    <w:lsdException w:name="heading 1" w:uiPriority="9" w:qFormat="1"/>
-    <w:lsdException w:name="heading 2" w:semiHidden="1" w:uiPriority="9" w:unhideWhenUsed="1" w:qFormat="1"/>
-    <w:lsdException w:name="heading 3" w:semiHidden="1" w:uiPriority="9" w:unhideWhenUsed="1" w:qFormat="1"/>
-    <w:lsdException w:name="heading 4" w:semiHidden="1" w:uiPriority="9" w:unhideWhenUsed="1" w:qFormat="1"/>
-    <w:lsdException w:name="heading 5" w:semiHidden="1" w:uiPriority="9" w:unhideWhenUsed="1" w:qFormat="1"/>
-    <w:lsdException w:name="heading 6" w:semiHidden="1" w:uiPriority="9" w:unhideWhenUsed="1" w:qFormat="1"/>
-    <w:lsdException w:name="heading 7" w:semiHidden="1" w:uiPriority="9" w:unhideWhenUsed="1" w:qFormat="1"/>
-    <w:lsdException w:name="heading 8" w:semiHidden="1" w:uiPriority="9" w:unhideWhenUsed="1" w:qFormat="1"/>
-    <w:lsdException w:name="heading 9" w:semiHidden="1" w:uiPriority="9" w:unhideWhenUsed="1" w:qFormat="1"/>
-    <w:lsdException w:name="index 1" w:semiHidden="1" w:unhideWhenUsed="1"/>
-    <w:lsdException w:name="index 2" w:semiHidden="1" w:unhideWhenUsed="1"/>
-    <w:lsdException w:name="index 3" w:semiHidden="1" w:unhideWhenUsed="1"/>
-    <w:lsdException w:name="index 4" w:semiHidden="1" w:unhideWhenUsed="1"/>
-    <w:lsdException w:name="index 5" w:semiHidden="1" w:unhideWhenUsed="1"/>
-    <w:lsdException w:name="index 6" w:semiHidden="1" w:unhideWhenUsed="1"/>
-    <w:lsdException w:name="index 7" w:semiHidden="1" w:unhideWhenUsed="1"/>
-    <w:lsdException w:name="index 8" w:semiHidden="1" w:unhideWhenUsed="1"/>
-    <w:lsdException w:name="index 9" w:semiHidden="1" w:unhideWhenUsed="1"/>
-    <w:lsdException w:name="toc 1" w:semiHidden="1" w:uiPriority="39" w:unhideWhenUsed="1"/>
-    <w:lsdException w:name="toc 2" w:semiHidden="1" w:uiPriority="39" w:unhideWhenUsed="1"/>
-    <w:lsdException w:name="toc 3" w:semiHidden="1" w:uiPriority="39" w:unhideWhenUsed="1"/>
-    <w:lsdException w:name="toc 4" w:semiHidden="1" w:uiPriority="39" w:unhideWhenUsed="1"/>
-    <w:lsdException w:name="toc 5" w:semiHidden="1" w:uiPriority="39" w:unhideWhenUsed="1"/>
-    <w:lsdException w:name="toc 6" w:semiHidden="1" w:uiPriority="39" w:unhideWhenUsed="1"/>
-    <w:lsdException w:name="toc 7" w:semiHidden="1" w:uiPriority="39" w:unhideWhenUsed="1"/>
-    <w:lsdException w:name="toc 8" w:semiHidden="1" w:uiPriority="39" w:unhideWhenUsed="1"/>
-    <w:lsdException w:name="toc 9" w:semiHidden="1" w:uiPriority="39" w:unhideWhenUsed="1"/>
-    <w:lsdException w:name="Normal Indent" w:semiHidden="1" w:unhideWhenUsed="1"/>
-    <w:lsdException w:name="footnote text" w:semiHidden="1" w:unhideWhenUsed="1"/>
-    <w:lsdException w:name="annotation text" w:semiHidden="1" w:unhideWhenUsed="1"/>
-    <w:lsdException w:name="header" w:semiHidden="1" w:unhideWhenUsed="1"/>
-    <w:lsdException w:name="footer" w:semiHidden="1" w:unhideWhenUsed="1"/>
-    <w:lsdException w:name="index heading" w:semiHidden="1" w:unhideWhenUsed="1"/>
-    <w:lsdException w:name="caption" w:semiHidden="1" w:uiPriority="35" w:unhideWhenUsed="1" w:qFormat="1"/>
-    <w:lsdException w:name="table of figures" w:semiHidden="1" w:unhideWhenUsed="1"/>
-    <w:lsdException w:name="envelope address" w:semiHidden="1" w:unhideWhenUsed="1"/>
-    <w:lsdException w:name="envelope return" w:semiHidden="1" w:unhideWhenUsed="1"/>
-    <w:lsdException w:name="footnote reference" w:semiHidden="1" w:unhideWhenUsed="1"/>
-    <w:lsdException w:name="annotation reference" w:semiHidden="1" w:unhideWhenUsed="1"/>
-    <w:lsdException w:name="line number" w:semiHidden="1" w:unhideWhenUsed="1"/>
-    <w:lsdException w:name="page number" w:semiHidden="1" w:unhideWhenUsed="1"/>
-    <w:lsdException w:name="endnote reference" w:semiHidden="1" w:unhideWhenUsed="1"/>
-    <w:lsdException w:name="endnote text" w:semiHidden="1" w:unhideWhenUsed="1"/>
-    <w:lsdException w:name="table of authorities" w:semiHidden="1" w:unhideWhenUsed="1"/>
-    <w:lsdException w:name="macro" w:semiHidden="1" w:unhideWhenUsed="1"/>
-    <w:lsdException w:name="toa heading" w:semiHidden="1" w:unhideWhenUsed="1"/>
-    <w:lsdException w:name="List" w:semiHidden="1" w:unhideWhenUsed="1"/>
-    <w:lsdException w:name="List Bullet" w:semiHidden="1" w:unhideWhenUsed="1"/>
-    <w:lsdException w:name="List Number" w:semiHidden="1" w:unhideWhenUsed="1"/>
-    <w:lsdException w:name="List 2" w:semiHidden="1" w:unhideWhenUsed="1"/>
-    <w:lsdException w:name="List 3" w:semiHidden="1" w:unhideWhenUsed="1"/>
-    <w:lsdException w:name="List 4" w:semiHidden="1" w:unhideWhenUsed="1"/>
-    <w:lsdException w:name="List 5" w:semiHidden="1" w:unhideWhenUsed="1"/>
-    <w:lsdException w:name="List Bullet 2" w:semiHidden="1" w:unhideWhenUsed="1"/>
-    <w:lsdException w:name="List Bullet 3" w:semiHidden="1" w:unhideWhenUsed="1"/>
-    <w:lsdException w:name="List Bullet 4" w:semiHidden="1" w:unhideWhenUsed="1"/>
-    <w:lsdException w:name="List Bullet 5" w:semiHidden="1" w:unhideWhenUsed="1"/>
-    <w:lsdException w:name="List Number 2" w:semiHidden="1" w:unhideWhenUsed="1"/>
-    <w:lsdException w:name="List Number 3" w:semiHidden="1" w:unhideWhenUsed="1"/>
-    <w:lsdException w:name="List Number 4" w:semiHidden="1" w:unhideWhenUsed="1"/>
-    <w:lsdException w:name="List Number 5" w:semiHidden="1" w:unhideWhenUsed="1"/>
-    <w:lsdException w:name="Title" w:uiPriority="10" w:qFormat="1"/>
-    <w:lsdException w:name="Closing" w:semiHidden="1" w:unhideWhenUsed="1"/>
-    <w:lsdException w:name="Signature" w:semiHidden="1" w:unhideWhenUsed="1"/>
-    <w:lsdException w:name="Default Paragraph Font" w:semiHidden="1" w:uiPriority="1" w:unhideWhenUsed="1"/>
-    <w:lsdException w:name="Body Text" w:semiHidden="1" w:unhideWhenUsed="1"/>
-    <w:lsdException w:name="Body Text Indent" w:semiHidden="1" w:unhideWhenUsed="1"/>
-    <w:lsdException w:name="List Continue" w:semiHidden="1" w:unhideWhenUsed="1"/>
-    <w:lsdException w:name="List Continue 2" w:semiHidden="1" w:unhideWhenUsed="1"/>
-    <w:lsdException w:name="List Continue 3" w:semiHidden="1" w:unhideWhenUsed="1"/>
-    <w:lsdException w:name="List Continue 4" w:semiHidden="1" w:unhideWhenUsed="1"/>
-    <w:lsdException w:name="List Continue 5" w:semiHidden="1" w:unhideWhenUsed="1"/>
-    <w:lsdException w:name="Message Header" w:semiHidden="1" w:unhideWhenUsed="1"/>
-    <w:lsdException w:name="Subtitle" w:uiPriority="11" w:qFormat="1"/>
-    <w:lsdException w:name="Salutation" w:semiHidden="1" w:unhideWhenUsed="1"/>
-    <w:lsdException w:name="Date" w:semiHidden="1" w:unhideWhenUsed="1"/>
-    <w:lsdException w:name="Body Text First Indent" w:semiHidden="1" w:unhideWhenUsed="1"/>
-    <w:lsdException w:name="Body Text First Indent 2" w:semiHidden="1" w:unhideWhenUsed="1"/>
-    <w:lsdException w:name="Note Heading" w:semiHidden="1" w:unhideWhenUsed="1"/>
-    <w:lsdException w:name="Body Text 2" w:semiHidden="1" w:unhideWhenUsed="1"/>
-    <w:lsdException w:name="Body Text 3" w:semiHidden="1" w:unhideWhenUsed="1"/>
-    <w:lsdException w:name="Body Text Indent 2" w:semiHidden="1" w:unhideWhenUsed="1"/>
-    <w:lsdException w:name="Body Text Indent 3" w:semiHidden="1" w:unhideWhenUsed="1"/>
-    <w:lsdException w:name="Block Text" w:semiHidden="1" w:unhideWhenUsed="1"/>
-    <w:lsdException w:name="Hyperlink" w:semiHidden="1" w:unhideWhenUsed="1"/>
-    <w:lsdException w:name="FollowedHyperlink" w:semiHidden="1" w:unhideWhenUsed="1"/>
-    <w:lsdException w:name="Strong" w:uiPriority="22" w:qFormat="1"/>
-    <w:lsdException w:name="Emphasis" w:uiPriority="20" w:qFormat="1"/>
-    <w:lsdException w:name="Document Map" w:semiHidden="1" w:unhideWhenUsed="1"/>
-    <w:lsdException w:name="Plain Text" w:semiHidden="1" w:unhideWhenUsed="1"/>
-    <w:lsdException w:name="E-mail Signature" w:semiHidden="1" w:unhideWhenUsed="1"/>
-    <w:lsdException w:name="HTML Top of Form" w:semiHidden="1" w:unhideWhenUsed="1"/>
-    <w:lsdException w:name="HTML Bottom of Form" w:semiHidden="1" w:unhideWhenUsed="1"/>
-    <w:lsdException w:name="Normal (Web)" w:semiHidden="1" w:unhideWhenUsed="1"/>
-    <w:lsdException w:name="HTML Acronym" w:semiHidden="1" w:unhideWhenUsed="1"/>
-    <w:lsdException w:name="HTML Address" w:semiHidden="1" w:unhideWhenUsed="1"/>
-    <w:lsdException w:name="HTML Cite" w:semiHidden="1" w:unhideWhenUsed="1"/>
-    <w:lsdException w:name="HTML Code" w:semiHidden="1" w:unhideWhenUsed="1"/>
-    <w:lsdException w:name="HTML Definition" w:semiHidden="1" w:unhideWhenUsed="1"/>
-    <w:lsdException w:name="HTML Keyboard" w:semiHidden="1" w:unhideWhenUsed="1"/>
-    <w:lsdException w:name="HTML Preformatted" w:semiHidden="1" w:unhideWhenUsed="1"/>
-    <w:lsdException w:name="HTML Sample" w:semiHidden="1" w:unhideWhenUsed="1"/>
-    <w:lsdException w:name="HTML Typewriter" w:semiHidden="1" w:unhideWhenUsed="1"/>
-    <w:lsdException w:name="HTML Variable" w:semiHidden="1" w:unhideWhenUsed="1"/>
-    <w:lsdException w:name="Normal Table" w:semiHidden="1" w:unhideWhenUsed="1"/>
-    <w:lsdException w:name="annotation subject" w:semiHidden="1" w:unhideWhenUsed="1"/>
-    <w:lsdException w:name="No List" w:semiHidden="1" w:unhideWhenUsed="1"/>
-    <w:lsdException w:name="Outline List 1" w:semiHidden="1" w:unhideWhenUsed="1"/>
-    <w:lsdException w:name="Outline List 2" w:semiHidden="1" w:unhideWhenUsed="1"/>
-    <w:lsdException w:name="Outline List 3" w:semiHidden="1" w:unhideWhenUsed="1"/>
-    <w:lsdException w:name="Table Simple 1" w:semiHidden="1" w:unhideWhenUsed="1"/>
-    <w:lsdException w:name="Table Simple 2" w:semiHidden="1" w:unhideWhenUsed="1"/>
-    <w:lsdException w:name="Table Simple 3" w:semiHidden="1" w:unhideWhenUsed="1"/>
-    <w:lsdException w:name="Table Classic 1" w:semiHidden="1" w:unhideWhenUsed="1"/>
-    <w:lsdException w:name="Table Classic 2" w:semiHidden="1" w:unhideWhenUsed="1"/>
-    <w:lsdException w:name="Table Classic 3" w:semiHidden="1" w:unhideWhenUsed="1"/>
-    <w:lsdException w:name="Table Classic 4" w:semiHidden="1" w:unhideWhenUsed="1"/>
-    <w:lsdException w:name="Table Colorful 1" w:semiHidden="1" w:unhideWhenUsed="1"/>
-    <w:lsdException w:name="Table Colorful 2" w:semiHidden="1" w:unhideWhenUsed="1"/>
-    <w:lsdException w:name="Table Colorful 3" w:semiHidden="1" w:unhideWhenUsed="1"/>
-    <w:lsdException w:name="Table Columns 1" w:semiHidden="1" w:unhideWhenUsed="1"/>
-    <w:lsdException w:name="Table Columns 2" w:semiHidden="1" w:unhideWhenUsed="1"/>
-    <w:lsdException w:name="Table Columns 3" w:semiHidden="1" w:unhideWhenUsed="1"/>
-    <w:lsdException w:name="Table Columns 4" w:semiHidden="1" w:unhideWhenUsed="1"/>
-    <w:lsdException w:name="Table Columns 5" w:semiHidden="1" w:unhideWhenUsed="1"/>
-    <w:lsdException w:name="Table Grid 1" w:semiHidden="1" w:unhideWhenUsed="1"/>
-    <w:lsdException w:name="Table Grid 2" w:semiHidden="1" w:unhideWhenUsed="1"/>
-    <w:lsdException w:name="Table Grid 3" w:semiHidden="1" w:unhideWhenUsed="1"/>
-    <w:lsdException w:name="Table Grid 4" w:semiHidden="1" w:unhideWhenUsed="1"/>
-    <w:lsdException w:name="Table Grid 5" w:semiHidden="1" w:unhideWhenUsed="1"/>
-    <w:lsdException w:name="Table Grid 6" w:semiHidden="1" w:unhideWhenUsed="1"/>
-    <w:lsdException w:name="Table Grid 7" w:semiHidden="1" w:unhideWhenUsed="1"/>
-    <w:lsdException w:name="Table Grid 8" w:semiHidden="1" w:unhideWhenUsed="1"/>
-    <w:lsdException w:name="Table List 1" w:semiHidden="1" w:unhideWhenUsed="1"/>
-    <w:lsdException w:name="Table List 2" w:semiHidden="1" w:unhideWhenUsed="1"/>
-    <w:lsdException w:name="Table List 3" w:semiHidden="1" w:unhideWhenUsed="1"/>
-    <w:lsdException w:name="Table List 4" w:semiHidden="1" w:unhideWhenUsed="1"/>
-    <w:lsdException w:name="Table List 5" w:semiHidden="1" w:unhideWhenUsed="1"/>
-    <w:lsdException w:name="Table List 6" w:semiHidden="1" w:unhideWhenUsed="1"/>
-    <w:lsdException w:name="Table List 7" w:semiHidden="1" w:unhideWhenUsed="1"/>
-    <w:lsdException w:name="Table List 8" w:semiHidden="1" w:unhideWhenUsed="1"/>
-    <w:lsdException w:name="Table 3D effects 1" w:semiHidden="1" w:unhideWhenUsed="1"/>
-    <w:lsdException w:name="Table 3D effects 2" w:semiHidden="1" w:unhideWhenUsed="1"/>
-    <w:lsdException w:name="Table 3D effects 3" w:semiHidden="1" w:unhideWhenUsed="1"/>
-    <w:lsdException w:name="Table Contemporary" w:semiHidden="1" w:unhideWhenUsed="1"/>
-    <w:lsdException w:name="Table Elegant" w:semiHidden="1" w:unhideWhenUsed="1"/>
-    <w:lsdException w:name="Table Professional" w:semiHidden="1" w:unhideWhenUsed="1"/>
-    <w:lsdException w:name="Table Subtle 1" w:semiHidden="1" w:unhideWhenUsed="1"/>
-    <w:lsdException w:name="Table Subtle 2" w:semiHidden="1" w:unhideWhenUsed="1"/>
-    <w:lsdException w:name="Table Web 1" w:semiHidden="1" w:unhideWhenUsed="1"/>
-    <w:lsdException w:name="Table Web 2" w:semiHidden="1" w:unhideWhenUsed="1"/>
-    <w:lsdException w:name="Table Web 3" w:semiHidden="1" w:unhideWhenUsed="1"/>
-    <w:lsdException w:name="Balloon Text" w:semiHidden="1" w:unhideWhenUsed="1"/>
-    <w:lsdException w:name="Table Grid" w:semiHidden="1" w:uiPriority="59" w:unhideWhenUsed="1"/>
-    <w:lsdException w:name="Table Theme" w:semiHidden="1" w:unhideWhenUsed="1"/>
-    <w:lsdException w:name="Placeholder Text" w:semiHidden="1"/>
-    <w:lsdException w:name="No Spacing" w:uiPriority="1" w:qFormat="1"/>
-    <w:lsdException w:name="Light Shading" w:uiPriority="60"/>
-    <w:lsdException w:name="Light List" w:uiPriority="61"/>
-    <w:lsdException w:name="Light Grid" w:uiPriority="62"/>
-    <w:lsdException w:name="Medium Shading 1" w:uiPriority="63"/>
-    <w:lsdException w:name="Medium Shading 2" w:uiPriority="64"/>
-    <w:lsdException w:name="Medium List 1" w:uiPriority="65"/>
-    <w:lsdException w:name="Medium List 2" w:uiPriority="66"/>
-    <w:lsdException w:name="Medium Grid 1" w:uiPriority="67"/>
-    <w:lsdException w:name="Medium Grid 2" w:uiPriority="68"/>
-    <w:lsdException w:name="Medium Grid 3" w:uiPriority="69"/>
-    <w:lsdException w:name="Dark List" w:uiPriority="70"/>
-    <w:lsdException w:name="Colorful Shading" w:uiPriority="71"/>
-    <w:lsdException w:name="Colorful List" w:uiPriority="72"/>
-    <w:lsdException w:name="Colorful Grid" w:uiPriority="73"/>
-    <w:lsdException w:name="Light Shading Accent 1" w:uiPriority="60"/>
-    <w:lsdException w:name="Light List Accent 1" w:uiPriority="61"/>
-    <w:lsdException w:name="Light Grid Accent 1" w:uiPriority="62"/>
-    <w:lsdException w:name="Medium Shading 1 Accent 1" w:uiPriority="63"/>
-    <w:lsdException w:name="Medium Shading 2 Accent 1" w:uiPriority="64"/>
-    <w:lsdException w:name="Medium List 1 Accent 1" w:uiPriority="65"/>
-    <w:lsdException w:name="Revision" w:semiHidden="1"/>
-    <w:lsdException w:name="List Paragraph" w:uiPriority="34" w:qFormat="1"/>
-    <w:lsdException w:name="Quote" w:uiPriority="29" w:qFormat="1"/>
-    <w:lsdException w:name="Intense Quote" w:uiPriority="30" w:qFormat="1"/>
-    <w:lsdException w:name="Medium List 2 Accent 1" w:uiPriority="66"/>
-    <w:lsdException w:name="Medium Grid 1 Accent 1" w:uiPriority="67"/>
-    <w:lsdException w:name="Medium Grid 2 Accent 1" w:uiPriority="68"/>
-    <w:lsdException w:name="Medium Grid 3 Accent 1" w:uiPriority="69"/>
-    <w:lsdException w:name="Dark List Accent 1" w:uiPriority="70"/>
-    <w:lsdException w:name="Colorful Shading Accent 1" w:uiPriority="71"/>
-    <w:lsdException w:name="Colorful List Accent 1" w:uiPriority="72"/>
-    <w:lsdException w:name="Colorful Grid Accent 1" w:uiPriority="73"/>
-    <w:lsdException w:name="Light Shading Accent 2" w:uiPriority="60"/>
-    <w:lsdException w:name="Light List Accent 2" w:uiPriority="61"/>
-    <w:lsdException w:name="Light Grid Accent 2" w:uiPriority="62"/>
-    <w:lsdException w:name="Medium Shading 1 Accent 2" w:uiPriority="63"/>
-    <w:lsdException w:name="Medium Shading 2 Accent 2" w:uiPriority="64"/>
-    <w:lsdException w:name="Medium List 1 Accent 2" w:uiPriority="65"/>
-    <w:lsdException w:name="Medium List 2 Accent 2" w:uiPriority="66"/>
-    <w:lsdException w:name="Medium Grid 1 Accent 2" w:uiPriority="67"/>
-    <w:lsdException w:name="Medium Grid 2 Accent 2" w:uiPriority="68"/>
-    <w:lsdException w:name="Medium Grid 3 Accent 2" w:uiPriority="69"/>
-    <w:lsdException w:name="Dark List Accent 2" w:uiPriority="70"/>
-    <w:lsdException w:name="Colorful Shading Accent 2" w:uiPriority="71"/>
-    <w:lsdException w:name="Colorful List Accent 2" w:uiPriority="72"/>
-    <w:lsdException w:name="Colorful Grid Accent 2" w:uiPriority="73"/>
-    <w:lsdException w:name="Light Shading Accent 3" w:uiPriority="60"/>
-    <w:lsdException w:name="Light List Accent 3" w:uiPriority="61"/>
-    <w:lsdException w:name="Light Grid Accent 3" w:uiPriority="62"/>
-    <w:lsdException w:name="Medium Shading 1 Accent 3" w:uiPriority="63"/>
-    <w:lsdException w:name="Medium Shading 2 Accent 3" w:uiPriority="64"/>
-    <w:lsdException w:name="Medium List 1 Accent 3" w:uiPriority="65"/>
-    <w:lsdException w:name="Medium List 2 Accent 3" w:uiPriority="66"/>
-    <w:lsdException w:name="Medium Grid 1 Accent 3" w:uiPriority="67"/>
-    <w:lsdException w:name="Medium Grid 2 Accent 3" w:uiPriority="68"/>
-    <w:lsdException w:name="Medium Grid 3 Accent 3" w:uiPriority="69"/>
-    <w:lsdException w:name="Dark List Accent 3" w:uiPriority="70"/>
-    <w:lsdException w:name="Colorful Shading Accent 3" w:uiPriority="71"/>
-    <w:lsdException w:name="Colorful List Accent 3" w:uiPriority="72"/>
-    <w:lsdException w:name="Colorful Grid Accent 3" w:uiPriority="73"/>
-    <w:lsdException w:name="Light Shading Accent 4" w:uiPriority="60"/>
-    <w:lsdException w:name="Light List Accent 4" w:uiPriority="61"/>
-    <w:lsdException w:name="Light Grid Accent 4" w:uiPriority="62"/>
-    <w:lsdException w:name="Medium Shading 1 Accent 4" w:uiPriority="63"/>
-    <w:lsdException w:name="Medium Shading 2 Accent 4" w:uiPriority="64"/>
-    <w:lsdException w:name="Medium List 1 Accent 4" w:uiPriority="65"/>
-    <w:lsdException w:name="Medium List 2 Accent 4" w:uiPriority="66"/>
-    <w:lsdException w:name="Medium Grid 1 Accent 4" w:uiPriority="67"/>
-    <w:lsdException w:name="Medium Grid 2 Accent 4" w:uiPriority="68"/>
-    <w:lsdException w:name="Medium Grid 3 Accent 4" w:uiPriority="69"/>
-    <w:lsdException w:name="Dark List Accent 4" w:uiPriority="70"/>
-    <w:lsdException w:name="Colorful Shading Accent 4" w:uiPriority="71"/>
-    <w:lsdException w:name="Colorful List Accent 4" w:uiPriority="72"/>
-    <w:lsdException w:name="Colorful Grid Accent 4" w:uiPriority="73"/>
-    <w:lsdException w:name="Light Shading Accent 5" w:uiPriority="60"/>
-    <w:lsdException w:name="Light List Accent 5" w:uiPriority="61"/>
-    <w:lsdException w:name="Light Grid Accent 5" w:uiPriority="62"/>
-    <w:lsdException w:name="Medium Shading 1 Accent 5" w:uiPriority="63"/>
-    <w:lsdException w:name="Medium Shading 2 Accent 5" w:uiPriority="64"/>
-    <w:lsdException w:name="Medium List 1 Accent 5" w:uiPriority="65"/>
-    <w:lsdException w:name="Medium List 2 Accent 5" w:uiPriority="66"/>
-    <w:lsdException w:name="Medium Grid 1 Accent 5" w:uiPriority="67"/>
-    <w:lsdException w:name="Medium Grid 2 Accent 5" w:uiPriority="68"/>
-    <w:lsdException w:name="Medium Grid 3 Accent 5" w:uiPriority="69"/>
-    <w:lsdException w:name="Dark List Accent 5" w:uiPriority="70"/>
-    <w:lsdException w:name="Colorful Shading Accent 5" w:uiPriority="71"/>
-    <w:lsdException w:name="Colorful List Accent 5" w:uiPriority="72"/>
-    <w:lsdException w:name="Colorful Grid Accent 5" w:uiPriority="73"/>
-    <w:lsdException w:name="Light Shading Accent 6" w:uiPriority="60"/>
-    <w:lsdException w:name="Light List Accent 6" w:uiPriority="61"/>
-    <w:lsdException w:name="Light Grid Accent 6" w:uiPriority="62"/>
-    <w:lsdException w:name="Medium Shading 1 Accent 6" w:uiPriority="63"/>
-    <w:lsdException w:name="Medium Shading 2 Accent 6" w:uiPriority="64"/>
-    <w:lsdException w:name="Medium List 1 Accent 6" w:uiPriority="65"/>
-    <w:lsdException w:name="Medium List 2 Accent 6" w:uiPriority="66"/>
-    <w:lsdException w:name="Medium Grid 1 Accent 6" w:uiPriority="67"/>
-    <w:lsdException w:name="Medium Grid 2 Accent 6" w:uiPriority="68"/>
-    <w:lsdException w:name="Medium Grid 3 Accent 6" w:uiPriority="69"/>
-    <w:lsdException w:name="Dark List Accent 6" w:uiPriority="70"/>
-    <w:lsdException w:name="Colorful Shading Accent 6" w:uiPriority="71"/>
-    <w:lsdException w:name="Colorful List Accent 6" w:uiPriority="72"/>
-    <w:lsdException w:name="Colorful Grid Accent 6" w:uiPriority="73"/>
-    <w:lsdException w:name="Subtle Emphasis" w:uiPriority="19" w:qFormat="1"/>
-    <w:lsdException w:name="Intense Emphasis" w:uiPriority="21" w:qFormat="1"/>
-    <w:lsdException w:name="Subtle Reference" w:uiPriority="31" w:qFormat="1"/>
-    <w:lsdException w:name="Intense Reference" w:uiPriority="32" w:qFormat="1"/>
-    <w:lsdException w:name="Book Title" w:uiPriority="33" w:qFormat="1"/>
-    <w:lsdException w:name="Bibliography" w:semiHidden="1" w:uiPriority="37" w:unhideWhenUsed="1"/>
-    <w:lsdException w:name="TOC Heading" w:semiHidden="1" w:uiPriority="39" w:unhideWhenUsed="1" w:qFormat="1"/>
-    <w:lsdException w:name="Plain Table 1" w:uiPriority="41"/>
-    <w:lsdException w:name="Plain Table 2" w:uiPriority="42"/>
-    <w:lsdException w:name="Plain Table 3" w:uiPriority="43"/>
-    <w:lsdException w:name="Plain Table 4" w:uiPriority="44"/>
-    <w:lsdException w:name="Plain Table 5" w:uiPriority="45"/>
-    <w:lsdException w:name="Grid Table Light" w:uiPriority="40"/>
-    <w:lsdException w:name="Grid Table 1 Light" w:uiPriority="46"/>
-    <w:lsdException w:name="Grid Table 2" w:uiPriority="47"/>
-    <w:lsdException w:name="Grid Table 3" w:uiPriority="48"/>
-    <w:lsdException w:name="Grid Table 4" w:uiPriority="49"/>
-    <w:lsdException w:name="Grid Table 5 Dark" w:uiPriority="50"/>
-    <w:lsdException w:name="Grid Table 6 Colorful" w:uiPriority="51"/>
-    <w:lsdException w:name="Grid Table 7 Colorful" w:uiPriority="52"/>
-    <w:lsdException w:name="Grid Table 1 Light Accent 1" w:uiPriority="46"/>
-    <w:lsdException w:name="Grid Table 2 Accent 1" w:uiPriority="47"/>
-    <w:lsdException w:name="Grid Table 3 Accent 1" w:uiPriority="48"/>
-    <w:lsdException w:name="Grid Table 4 Accent 1" w:uiPriority="49"/>
-    <w:lsdException w:name="Grid Table 5 Dark Accent 1" w:uiPriority="50"/>
-    <w:lsdException w:name="Grid Table 6 Colorful Accent 1" w:uiPriority="51"/>
-    <w:lsdException w:name="Grid Table 7 Colorful Accent 1" w:uiPriority="52"/>
-    <w:lsdException w:name="Grid Table 1 Light Accent 2" w:uiPriority="46"/>
-    <w:lsdException w:name="Grid Table 2 Accent 2" w:uiPriority="47"/>
-    <w:lsdException w:name="Grid Table 3 Accent 2" w:uiPriority="48"/>
-    <w:lsdException w:name="Grid Table 4 Accent 2" w:uiPriority="49"/>
-    <w:lsdException w:name="Grid Table 5 Dark Accent 2" w:uiPriority="50"/>
-    <w:lsdException w:name="Grid Table 6 Colorful Accent 2" w:uiPriority="51"/>
-    <w:lsdException w:name="Grid Table 7 Colorful Accent 2" w:uiPriority="52"/>
-    <w:lsdException w:name="Grid Table 1 Light Accent 3" w:uiPriority="46"/>
-    <w:lsdException w:name="Grid Table 2 Accent 3" w:uiPriority="47"/>
-    <w:lsdException w:name="Grid Table 3 Accent 3" w:uiPriority="48"/>
-    <w:lsdException w:name="Grid Table 4 Accent 3" w:uiPriority="49"/>
-    <w:lsdException w:name="Grid Table 5 Dark Accent 3" w:uiPriority="50"/>
-    <w:lsdException w:name="Grid Table 6 Colorful Accent 3" w:uiPriority="51"/>
-    <w:lsdException w:name="Grid Table 7 Colorful Accent 3" w:uiPriority="52"/>
-    <w:lsdException w:name="Grid Table 1 Light Accent 4" w:uiPriority="46"/>
-    <w:lsdException w:name="Grid Table 2 Accent 4" w:uiPriority="47"/>
-    <w:lsdException w:name="Grid Table 3 Accent 4" w:uiPriority="48"/>
-    <w:lsdException w:name="Grid Table 4 Accent 4" w:uiPriority="49"/>
-    <w:lsdException w:name="Grid Table 5 Dark Accent 4" w:uiPriority="50"/>
-    <w:lsdException w:name="Grid Table 6 Colorful Accent 4" w:uiPriority="51"/>
-    <w:lsdException w:name="Grid Table 7 Colorful Accent 4" w:uiPriority="52"/>
-    <w:lsdException w:name="Grid Table 1 Light Accent 5" w:uiPriority="46"/>
-    <w:lsdException w:name="Grid Table 2 Accent 5" w:uiPriority="47"/>
-    <w:lsdException w:name="Grid Table 3 Accent 5" w:uiPriority="48"/>
-    <w:lsdException w:name="Grid Table 4 Accent 5" w:uiPriority="49"/>
-    <w:lsdException w:name="Grid Table 5 Dark Accent 5" w:uiPriority="50"/>
-    <w:lsdException w:name="Grid Table 6 Colorful Accent 5" w:uiPriority="51"/>
-    <w:lsdException w:name="Grid Table 7 Colorful Accent 5" w:uiPriority="52"/>
-    <w:lsdException w:name="Grid Table 1 Light Accent 6" w:uiPriority="46"/>
-    <w:lsdException w:name="Grid Table 2 Accent 6" w:uiPriority="47"/>
-    <w:lsdException w:name="Grid Table 3 Accent 6" w:uiPriority="48"/>
-    <w:lsdException w:name="Grid Table 4 Accent 6" w:uiPriority="49"/>
-    <w:lsdException w:name="Grid Table 5 Dark Accent 6" w:uiPriority="50"/>
-    <w:lsdException w:name="Grid Table 6 Colorful Accent 6" w:uiPriority="51"/>
-    <w:lsdException w:name="Grid Table 7 Colorful Accent 6" w:uiPriority="52"/>
-    <w:lsdException w:name="List Table 1 Light" w:uiPriority="46"/>
-    <w:lsdException w:name="List Table 2" w:uiPriority="47"/>
-    <w:lsdException w:name="List Table 3" w:uiPriority="48"/>
-    <w:lsdException w:name="List Table 4" w:uiPriority="49"/>
-    <w:lsdException w:name="List Table 5 Dark" w:uiPriority="50"/>
-    <w:lsdException w:name="List Table 6 Colorful" w:uiPriority="51"/>
-    <w:lsdException w:name="List Table 7 Colorful" w:uiPriority="52"/>
-    <w:lsdException w:name="List Table 1 Light Accent 1" w:uiPriority="46"/>
-    <w:lsdException w:name="List Table 2 Accent 1" w:uiPriority="47"/>
-    <w:lsdException w:name="List Table 3 Accent 1" w:uiPriority="48"/>
-    <w:lsdException w:name="List Table 4 Accent 1" w:uiPriority="49"/>
-    <w:lsdException w:name="List Table 5 Dark Accent 1" w:uiPriority="50"/>
-    <w:lsdException w:name="List Table 6 Colorful Accent 1" w:uiPriority="51"/>
-    <w:lsdException w:name="List Table 7 Colorful Accent 1" w:uiPriority="52"/>
-    <w:lsdException w:name="List Table 1 Light Accent 2" w:uiPriority="46"/>
-    <w:lsdException w:name="List Table 2 Accent 2" w:uiPriority="47"/>
-    <w:lsdException w:name="List Table 3 Accent 2" w:uiPriority="48"/>
-    <w:lsdException w:name="List Table 4 Accent 2" w:uiPriority="49"/>
-    <w:lsdException w:name="List Table 5 Dark Accent 2" w:uiPriority="50"/>
-    <w:lsdException w:name="List Table 6 Colorful Accent 2" w:uiPriority="51"/>
-    <w:lsdException w:name="List Table 7 Colorful Accent 2" w:uiPriority="52"/>
-    <w:lsdException w:name="List Table 1 Light Accent 3" w:uiPriority="46"/>
-    <w:lsdException w:name="List Table 2 Accent 3" w:uiPriority="47"/>
-    <w:lsdException w:name="List Table 3 Accent 3" w:uiPriority="48"/>
-    <w:lsdException w:name="List Table 4 Accent 3" w:uiPriority="49"/>
-    <w:lsdException w:name="List Table 5 Dark Accent 3" w:uiPriority="50"/>
-    <w:lsdException w:name="List Table 6 Colorful Accent 3" w:uiPriority="51"/>
-    <w:lsdException w:name="List Table 7 Colorful Accent 3" w:uiPriority="52"/>
-    <w:lsdException w:name="List Table 1 Light Accent 4" w:uiPriority="46"/>
-    <w:lsdException w:name="List Table 2 Accent 4" w:uiPriority="47"/>
-    <w:lsdException w:name="List Table 3 Accent 4" w:uiPriority="48"/>
-    <w:lsdException w:name="List Table 4 Accent 4" w:uiPriority="49"/>
-    <w:lsdException w:name="List Table 5 Dark Accent 4" w:uiPriority="50"/>
-    <w:lsdException w:name="List Table 6 Colorful Accent 4" w:uiPriority="51"/>
-    <w:lsdException w:name="List Table 7 Colorful Accent 4" w:uiPriority="52"/>
-    <w:lsdException w:name="List Table 1 Light Accent 5" w:uiPriority="46"/>
-    <w:lsdException w:name="List Table 2 Accent 5" w:uiPriority="47"/>
-    <w:lsdException w:name="List Table 3 Accent 5" w:uiPriority="48"/>
-    <w:lsdException w:name="List Table 4 Accent 5" w:uiPriority="49"/>
-    <w:lsdException w:name="List Table 5 Dark Accent 5" w:uiPriority="50"/>
-    <w:lsdException w:name="List Table 6 Colorful Accent 5" w:uiPriority="51"/>
-    <w:lsdException w:name="List Table 7 Colorful Accent 5" w:uiPriority="52"/>
-    <w:lsdException w:name="List Table 1 Light Accent 6" w:uiPriority="46"/>
-    <w:lsdException w:name="List Table 2 Accent 6" w:uiPriority="47"/>
-    <w:lsdException w:name="List Table 3 Accent 6" w:uiPriority="48"/>
-    <w:lsdException w:name="List Table 4 Accent 6" w:uiPriority="49"/>
-    <w:lsdException w:name="List Table 5 Dark Accent 6" w:uiPriority="50"/>
-    <w:lsdException w:name="List Table 6 Colorful Accent 6" w:uiPriority="51"/>
-    <w:lsdException w:name="List Table 7 Colorful Accent 6" w:uiPriority="52"/>
-    <w:lsdException w:name="Mention" w:semiHidden="1" w:unhideWhenUsed="1"/>
-    <w:lsdException w:name="Smart Hyperlink" w:semiHidden="1" w:unhideWhenUsed="1"/>
-    <w:lsdException w:name="Hashtag" w:semiHidden="1" w:unhideWhenUsed="1"/>
+  <w:latentStyles w:defLockedState="0" w:defUIPriority="99" w:defSemiHidden="1" w:defUnhideWhenUsed="1" w:defQFormat="0" w:count="267">
+    <w:lsdException w:name="Normal" w:semiHidden="0" w:uiPriority="0" w:unhideWhenUsed="0" w:qFormat="1"/>
+    <w:lsdException w:name="heading 1" w:semiHidden="0" w:uiPriority="9" w:unhideWhenUsed="0" w:qFormat="1"/>
+    <w:lsdException w:name="heading 2" w:uiPriority="9" w:qFormat="1"/>
+    <w:lsdException w:name="heading 3" w:uiPriority="9" w:qFormat="1"/>
+    <w:lsdException w:name="heading 4" w:uiPriority="9" w:qFormat="1"/>
+    <w:lsdException w:name="heading 5" w:uiPriority="9" w:qFormat="1"/>
+    <w:lsdException w:name="heading 6" w:uiPriority="9" w:qFormat="1"/>
+    <w:lsdException w:name="heading 7" w:uiPriority="9" w:qFormat="1"/>
+    <w:lsdException w:name="heading 8" w:uiPriority="9" w:qFormat="1"/>
+    <w:lsdException w:name="heading 9" w:uiPriority="9" w:qFormat="1"/>
+    <w:lsdException w:name="toc 1" w:uiPriority="39"/>
+    <w:lsdException w:name="toc 2" w:uiPriority="39"/>
+    <w:lsdException w:name="toc 3" w:uiPriority="39"/>
+    <w:lsdException w:name="toc 4" w:uiPriority="39"/>
+    <w:lsdException w:name="toc 5" w:uiPriority="39"/>
+    <w:lsdException w:name="toc 6" w:uiPriority="39"/>
+    <w:lsdException w:name="toc 7" w:uiPriority="39"/>
+    <w:lsdException w:name="toc 8" w:uiPriority="39"/>
+    <w:lsdException w:name="toc 9" w:uiPriority="39"/>
+    <w:lsdException w:name="caption" w:uiPriority="35" w:qFormat="1"/>
+    <w:lsdException w:name="Title" w:semiHidden="0" w:uiPriority="10" w:unhideWhenUsed="0" w:qFormat="1"/>
+    <w:lsdException w:name="Default Paragraph Font" w:uiPriority="1"/>
+    <w:lsdException w:name="Subtitle" w:semiHidden="0" w:uiPriority="11" w:unhideWhenUsed="0" w:qFormat="1"/>
+    <w:lsdException w:name="Strong" w:semiHidden="0" w:uiPriority="22" w:unhideWhenUsed="0" w:qFormat="1"/>
+    <w:lsdException w:name="Emphasis" w:semiHidden="0" w:uiPriority="20" w:unhideWhenUsed="0" w:qFormat="1"/>
+    <w:lsdException w:name="Table Grid" w:semiHidden="0" w:uiPriority="59" w:unhideWhenUsed="0"/>
+    <w:lsdException w:name="Placeholder Text" w:unhideWhenUsed="0"/>
+    <w:lsdException w:name="No Spacing" w:semiHidden="0" w:uiPriority="1" w:unhideWhenUsed="0" w:qFormat="1"/>
+    <w:lsdException w:name="Light Shading" w:semiHidden="0" w:uiPriority="60" w:unhideWhenUsed="0"/>
+    <w:lsdException w:name="Light List" w:semiHidden="0" w:uiPriority="61" w:unhideWhenUsed="0"/>
+    <w:lsdException w:name="Light Grid" w:semiHidden="0" w:uiPriority="62" w:unhideWhenUsed="0"/>
+    <w:lsdException w:name="Medium Shading 1" w:semiHidden="0" w:uiPriority="63" w:unhideWhenUsed="0"/>
+    <w:lsdException w:name="Medium Shading 2" w:semiHidden="0" w:uiPriority="64" w:unhideWhenUsed="0"/>
+    <w:lsdException w:name="Medium List 1" w:semiHidden="0" w:uiPriority="65" w:unhideWhenUsed="0"/>
+    <w:lsdException w:name="Medium List 2" w:semiHidden="0" w:uiPriority="66" w:unhideWhenUsed="0"/>
+    <w:lsdException w:name="Medium Grid 1" w:semiHidden="0" w:uiPriority="67" w:unhideWhenUsed="0"/>
+    <w:lsdException w:name="Medium Grid 2" w:semiHidden="0" w:uiPriority="68" w:unhideWhenUsed="0"/>
+    <w:lsdException w:name="Medium Grid 3" w:semiHidden="0" w:uiPriority="69" w:unhideWhenUsed="0"/>
+    <w:lsdException w:name="Dark List" w:semiHidden="0" w:uiPriority="70" w:unhideWhenUsed="0"/>
+    <w:lsdException w:name="Colorful Shading" w:semiHidden="0" w:uiPriority="71" w:unhideWhenUsed="0"/>
+    <w:lsdException w:name="Colorful List" w:semiHidden="0" w:uiPriority="72" w:unhideWhenUsed="0"/>
+    <w:lsdException w:name="Colorful Grid" w:semiHidden="0" w:uiPriority="73" w:unhideWhenUsed="0"/>
+    <w:lsdException w:name="Light Shading Accent 1" w:semiHidden="0" w:uiPriority="60" w:unhideWhenUsed="0"/>
+    <w:lsdException w:name="Light List Accent 1" w:semiHidden="0" w:uiPriority="61" w:unhideWhenUsed="0"/>
+    <w:lsdException w:name="Light Grid Accent 1" w:semiHidden="0" w:uiPriority="62" w:unhideWhenUsed="0"/>
+    <w:lsdException w:name="Medium Shading 1 Accent 1" w:semiHidden="0" w:uiPriority="63" w:unhideWhenUsed="0"/>
+    <w:lsdException w:name="Medium Shading 2 Accent 1" w:semiHidden="0" w:uiPriority="64" w:unhideWhenUsed="0"/>
+    <w:lsdException w:name="Medium List 1 Accent 1" w:semiHidden="0" w:uiPriority="65" w:unhideWhenUsed="0"/>
+    <w:lsdException w:name="Revision" w:unhideWhenUsed="0"/>
+    <w:lsdException w:name="List Paragraph" w:semiHidden="0" w:uiPriority="34" w:unhideWhenUsed="0" w:qFormat="1"/>
+    <w:lsdException w:name="Quote" w:semiHidden="0" w:uiPriority="29" w:unhideWhenUsed="0" w:qFormat="1"/>
+    <w:lsdException w:name="Intense Quote" w:semiHidden="0" w:uiPriority="30" w:unhideWhenUsed="0" w:qFormat="1"/>
+    <w:lsdException w:name="Medium List 2 Accent 1" w:semiHidden="0" w:uiPriority="66" w:unhideWhenUsed="0"/>
+    <w:lsdException w:name="Medium Grid 1 Accent 1" w:semiHidden="0" w:uiPriority="67" w:unhideWhenUsed="0"/>
+    <w:lsdException w:name="Medium Grid 2 Accent 1" w:semiHidden="0" w:uiPriority="68" w:unhideWhenUsed="0"/>
+    <w:lsdException w:name="Medium Grid 3 Accent 1" w:semiHidden="0" w:uiPriority="69" w:unhideWhenUsed="0"/>
+    <w:lsdException w:name="Dark List Accent 1" w:semiHidden="0" w:uiPriority="70" w:unhideWhenUsed="0"/>
+    <w:lsdException w:name="Colorful Shading Accent 1" w:semiHidden="0" w:uiPriority="71" w:unhideWhenUsed="0"/>
+    <w:lsdException w:name="Colorful List Accent 1" w:semiHidden="0" w:uiPriority="72" w:unhideWhenUsed="0"/>
+    <w:lsdException w:name="Colorful Grid Accent 1" w:semiHidden="0" w:uiPriority="73" w:unhideWhenUsed="0"/>
+    <w:lsdException w:name="Light Shading Accent 2" w:semiHidden="0" w:uiPriority="60" w:unhideWhenUsed="0"/>
+    <w:lsdException w:name="Light List Accent 2" w:semiHidden="0" w:uiPriority="61" w:unhideWhenUsed="0"/>
+    <w:lsdException w:name="Light Grid Accent 2" w:semiHidden="0" w:uiPriority="62" w:unhideWhenUsed="0"/>
+    <w:lsdException w:name="Medium Shading 1 Accent 2" w:semiHidden="0" w:uiPriority="63" w:unhideWhenUsed="0"/>
+    <w:lsdException w:name="Medium Shading 2 Accent 2" w:semiHidden="0" w:uiPriority="64" w:unhideWhenUsed="0"/>
+    <w:lsdException w:name="Medium List 1 Accent 2" w:semiHidden="0" w:uiPriority="65" w:unhideWhenUsed="0"/>
+    <w:lsdException w:name="Medium List 2 Accent 2" w:semiHidden="0" w:uiPriority="66" w:unhideWhenUsed="0"/>
+    <w:lsdException w:name="Medium Grid 1 Accent 2" w:semiHidden="0" w:uiPriority="67" w:unhideWhenUsed="0"/>
+    <w:lsdException w:name="Medium Grid 2 Accent 2" w:semiHidden="0" w:uiPriority="68" w:unhideWhenUsed="0"/>
+    <w:lsdException w:name="Medium Grid 3 Accent 2" w:semiHidden="0" w:uiPriority="69" w:unhideWhenUsed="0"/>
+    <w:lsdException w:name="Dark List Accent 2" w:semiHidden="0" w:uiPriority="70" w:unhideWhenUsed="0"/>
+    <w:lsdException w:name="Colorful Shading Accent 2" w:semiHidden="0" w:uiPriority="71" w:unhideWhenUsed="0"/>
+    <w:lsdException w:name="Colorful List Accent 2" w:semiHidden="0" w:uiPriority="72" w:unhideWhenUsed="0"/>
+    <w:lsdException w:name="Colorful Grid Accent 2" w:semiHidden="0" w:uiPriority="73" w:unhideWhenUsed="0"/>
+    <w:lsdException w:name="Light Shading Accent 3" w:semiHidden="0" w:uiPriority="60" w:unhideWhenUsed="0"/>
+    <w:lsdException w:name="Light List Accent 3" w:semiHidden="0" w:uiPriority="61" w:unhideWhenUsed="0"/>
+    <w:lsdException w:name="Light Grid Accent 3" w:semiHidden="0" w:uiPriority="62" w:unhideWhenUsed="0"/>
+    <w:lsdException w:name="Medium Shading 1 Accent 3" w:semiHidden="0" w:uiPriority="63" w:unhideWhenUsed="0"/>
+    <w:lsdException w:name="Medium Shading 2 Accent 3" w:semiHidden="0" w:uiPriority="64" w:unhideWhenUsed="0"/>
+    <w:lsdException w:name="Medium List 1 Accent 3" w:semiHidden="0" w:uiPriority="65" w:unhideWhenUsed="0"/>
+    <w:lsdException w:name="Medium List 2 Accent 3" w:semiHidden="0" w:uiPriority="66" w:unhideWhenUsed="0"/>
+    <w:lsdException w:name="Medium Grid 1 Accent 3" w:semiHidden="0" w:uiPriority="67" w:unhideWhenUsed="0"/>
+    <w:lsdException w:name="Medium Grid 2 Accent 3" w:semiHidden="0" w:uiPriority="68" w:unhideWhenUsed="0"/>
+    <w:lsdException w:name="Medium Grid 3 Accent 3" w:semiHidden="0" w:uiPriority="69" w:unhideWhenUsed="0"/>
+    <w:lsdException w:name="Dark List Accent 3" w:semiHidden="0" w:uiPriority="70" w:unhideWhenUsed="0"/>
+    <w:lsdException w:name="Colorful Shading Accent 3" w:semiHidden="0" w:uiPriority="71" w:unhideWhenUsed="0"/>
+    <w:lsdException w:name="Colorful List Accent 3" w:semiHidden="0" w:uiPriority="72" w:unhideWhenUsed="0"/>
+    <w:lsdException w:name="Colorful Grid Accent 3" w:semiHidden="0" w:uiPriority="73" w:unhideWhenUsed="0"/>
+    <w:lsdException w:name="Light Shading Accent 4" w:semiHidden="0" w:uiPriority="60" w:unhideWhenUsed="0"/>
+    <w:lsdException w:name="Light List Accent 4" w:semiHidden="0" w:uiPriority="61" w:unhideWhenUsed="0"/>
+    <w:lsdException w:name="Light Grid Accent 4" w:semiHidden="0" w:uiPriority="62" w:unhideWhenUsed="0"/>
+    <w:lsdException w:name="Medium Shading 1 Accent 4" w:semiHidden="0" w:uiPriority="63" w:unhideWhenUsed="0"/>
+    <w:lsdException w:name="Medium Shading 2 Accent 4" w:semiHidden="0" w:uiPriority="64" w:unhideWhenUsed="0"/>
+    <w:lsdException w:name="Medium List 1 Accent 4" w:semiHidden="0" w:uiPriority="65" w:unhideWhenUsed="0"/>
+    <w:lsdException w:name="Medium List 2 Accent 4" w:semiHidden="0" w:uiPriority="66" w:unhideWhenUsed="0"/>
+    <w:lsdException w:name="Medium Grid 1 Accent 4" w:semiHidden="0" w:uiPriority="67" w:unhideWhenUsed="0"/>
+    <w:lsdException w:name="Medium Grid 2 Accent 4" w:semiHidden="0" w:uiPriority="68" w:unhideWhenUsed="0"/>
+    <w:lsdException w:name="Medium Grid 3 Accent 4" w:semiHidden="0" w:uiPriority="69" w:unhideWhenUsed="0"/>
+    <w:lsdException w:name="Dark List Accent 4" w:semiHidden="0" w:uiPriority="70" w:unhideWhenUsed="0"/>
+    <w:lsdException w:name="Colorful Shading Accent 4" w:semiHidden="0" w:uiPriority="71" w:unhideWhenUsed="0"/>
+    <w:lsdException w:name="Colorful List Accent 4" w:semiHidden="0" w:uiPriority="72" w:unhideWhenUsed="0"/>
+    <w:lsdException w:name="Colorful Grid Accent 4" w:semiHidden="0" w:uiPriority="73" w:unhideWhenUsed="0"/>
+    <w:lsdException w:name="Light Shading Accent 5" w:semiHidden="0" w:uiPriority="60" w:unhideWhenUsed="0"/>
+    <w:lsdException w:name="Light List Accent 5" w:semiHidden="0" w:uiPriority="61" w:unhideWhenUsed="0"/>
+    <w:lsdException w:name="Light Grid Accent 5" w:semiHidden="0" w:uiPriority="62" w:unhideWhenUsed="0"/>
+    <w:lsdException w:name="Medium Shading 1 Accent 5" w:semiHidden="0" w:uiPriority="63" w:unhideWhenUsed="0"/>
+    <w:lsdException w:name="Medium Shading 2 Accent 5" w:semiHidden="0" w:uiPriority="64" w:unhideWhenUsed="0"/>
+    <w:lsdException w:name="Medium List 1 Accent 5" w:semiHidden="0" w:uiPriority="65" w:unhideWhenUsed="0"/>
+    <w:lsdException w:name="Medium List 2 Accent 5" w:semiHidden="0" w:uiPriority="66" w:unhideWhenUsed="0"/>
+    <w:lsdException w:name="Medium Grid 1 Accent 5" w:semiHidden="0" w:uiPriority="67" w:unhideWhenUsed="0"/>
+    <w:lsdException w:name="Medium Grid 2 Accent 5" w:semiHidden="0" w:uiPriority="68" w:unhideWhenUsed="0"/>
+    <w:lsdException w:name="Medium Grid 3 Accent 5" w:semiHidden="0" w:uiPriority="69" w:unhideWhenUsed="0"/>
+    <w:lsdException w:name="Dark List Accent 5" w:semiHidden="0" w:uiPriority="70" w:unhideWhenUsed="0"/>
+    <w:lsdException w:name="Colorful Shading Accent 5" w:semiHidden="0" w:uiPriority="71" w:unhideWhenUsed="0"/>
+    <w:lsdException w:name="Colorful List Accent 5" w:semiHidden="0" w:uiPriority="72" w:unhideWhenUsed="0"/>
+    <w:lsdException w:name="Colorful Grid Accent 5" w:semiHidden="0" w:uiPriority="73" w:unhideWhenUsed="0"/>
+    <w:lsdException w:name="Light Shading Accent 6" w:semiHidden="0" w:uiPriority="60" w:unhideWhenUsed="0"/>
+    <w:lsdException w:name="Light List Accent 6" w:semiHidden="0" w:uiPriority="61" w:unhideWhenUsed="0"/>
+    <w:lsdException w:name="Light Grid Accent 6" w:semiHidden="0" w:uiPriority="62" w:unhideWhenUsed="0"/>
+    <w:lsdException w:name="Medium Shading 1 Accent 6" w:semiHidden="0" w:uiPriority="63" w:unhideWhenUsed="0"/>
+    <w:lsdException w:name="Medium Shading 2 Accent 6" w:semiHidden="0" w:uiPriority="64" w:unhideWhenUsed="0"/>
+    <w:lsdException w:name="Medium List 1 Accent 6" w:semiHidden="0" w:uiPriority="65" w:unhideWhenUsed="0"/>
+    <w:lsdException w:name="Medium List 2 Accent 6" w:semiHidden="0" w:uiPriority="66" w:unhideWhenUsed="0"/>
+    <w:lsdException w:name="Medium Grid 1 Accent 6" w:semiHidden="0" w:uiPriority="67" w:unhideWhenUsed="0"/>
+    <w:lsdException w:name="Medium Grid 2 Accent 6" w:semiHidden="0" w:uiPriority="68" w:unhideWhenUsed="0"/>
+    <w:lsdException w:name="Medium Grid 3 Accent 6" w:semiHidden="0" w:uiPriority="69" w:unhideWhenUsed="0"/>
+    <w:lsdException w:name="Dark List Accent 6" w:semiHidden="0" w:uiPriority="70" w:unhideWhenUsed="0"/>
+    <w:lsdException w:name="Colorful Shading Accent 6" w:semiHidden="0" w:uiPriority="71" w:unhideWhenUsed="0"/>
+    <w:lsdException w:name="Colorful List Accent 6" w:semiHidden="0" w:uiPriority="72" w:unhideWhenUsed="0"/>
+    <w:lsdException w:name="Colorful Grid Accent 6" w:semiHidden="0" w:uiPriority="73" w:unhideWhenUsed="0"/>
+    <w:lsdException w:name="Subtle Emphasis" w:semiHidden="0" w:uiPriority="19" w:unhideWhenUsed="0" w:qFormat="1"/>
+    <w:lsdException w:name="Intense Emphasis" w:semiHidden="0" w:uiPriority="21" w:unhideWhenUsed="0" w:qFormat="1"/>
+    <w:lsdException w:name="Subtle Reference" w:semiHidden="0" w:uiPriority="31" w:unhideWhenUsed="0" w:qFormat="1"/>
+    <w:lsdException w:name="Intense Reference" w:semiHidden="0" w:uiPriority="32" w:unhideWhenUsed="0" w:qFormat="1"/>
+    <w:lsdException w:name="Book Title" w:semiHidden="0" w:uiPriority="33" w:unhideWhenUsed="0" w:qFormat="1"/>
+    <w:lsdException w:name="Bibliography" w:uiPriority="37"/>
+    <w:lsdException w:name="TOC Heading" w:uiPriority="39" w:qFormat="1"/>
+  </w:latentStyles>
+  <w:style w:type="paragraph" w:default="1" w:styleId="a">
+    <w:name w:val="Normal"/>
+    <w:qFormat/>
+    <w:pPr>
+      <w:widowControl w:val="0"/>
+      <w:wordWrap w:val="0"/>
+      <w:autoSpaceDE w:val="0"/>
+      <w:autoSpaceDN w:val="0"/>
+    </w:pPr>
+  </w:style>
+  <w:style w:type="character" w:default="1" w:styleId="a0">
+    <w:name w:val="Default Paragraph Font"/>
+    <w:uiPriority w:val="1"/>
+    <w:semiHidden/>
+    <w:unhideWhenUsed/>
+  </w:style>
+  <w:style w:type="table" w:default="1" w:styleId="a1">
+    <w:name w:val="Normal Table"/>
+    <w:uiPriority w:val="99"/>
+    <w:semiHidden/>
+    <w:unhideWhenUsed/>
+    <w:tblPr>
+      <w:tblInd w:w="0" w:type="dxa"/>
+      <w:tblCellMar>
+        <w:top w:w="0" w:type="dxa"/>
+        <w:left w:w="108" w:type="dxa"/>
+        <w:bottom w:w="0" w:type="dxa"/>
+        <w:right w:w="108" w:type="dxa"/>
+      </w:tblCellMar>
+    </w:tblPr>
+  </w:style>
+  <w:style w:type="numbering" w:default="1" w:styleId="a2">
+    <w:name w:val="No List"/>
+    <w:uiPriority w:val="99"/>
+    <w:semiHidden/>
+    <w:unhideWhenUsed/>
+  </w:style>
+  <w:style w:type="paragraph" w:styleId="a3">
+    <w:name w:val="List Paragraph"/>
+    <w:basedOn w:val="a"/>
+    <w:uiPriority w:val="34"/>
+    <w:qFormat/>
+    <w:rsid w:val="00AE3EF6"/>
+    <w:pPr>
+      <w:ind w:leftChars="400" w:left="800"/>
+    </w:pPr>
+  </w:style>
+  <w:style w:type="character" w:styleId="a4">
+    <w:name w:val="Hyperlink"/>
+    <w:basedOn w:val="a0"/>
+    <w:uiPriority w:val="99"/>
+    <w:unhideWhenUsed/>
+    <w:rsid w:val="00751247"/>
+    <w:rPr>
+      <w:color w:val="0000FF" w:themeColor="hyperlink"/>
+      <w:u w:val="single"/>
+    </w:rPr>
+  </w:style>
+  <w:style w:type="character" w:styleId="a5">
+    <w:name w:val="FollowedHyperlink"/>
+    <w:basedOn w:val="a0"/>
+    <w:uiPriority w:val="99"/>
+    <w:semiHidden/>
+    <w:unhideWhenUsed/>
+    <w:rsid w:val="00A22D31"/>
+    <w:rPr>
+      <w:color w:val="800080" w:themeColor="followedHyperlink"/>
+      <w:u w:val="single"/>
+    </w:rPr>
+  </w:style>
+  <w:style w:type="character" w:customStyle="1" w:styleId="apple-converted-space">
+    <w:name w:val="apple-converted-space"/>
+    <w:basedOn w:val="a0"/>
+    <w:rsid w:val="004B0406"/>
+  </w:style>
+  <w:style w:type="character" w:styleId="a6">
+    <w:name w:val="Emphasis"/>
+    <w:basedOn w:val="a0"/>
+    <w:uiPriority w:val="20"/>
+    <w:qFormat/>
+    <w:rsid w:val="004B0406"/>
+    <w:rPr>
+      <w:i/>
+      <w:iCs/>
+    </w:rPr>
+  </w:style>
+  <w:style w:type="paragraph" w:styleId="a7">
+    <w:name w:val="Balloon Text"/>
+    <w:basedOn w:val="a"/>
+    <w:link w:val="Char"/>
+    <w:uiPriority w:val="99"/>
+    <w:semiHidden/>
+    <w:unhideWhenUsed/>
+    <w:rsid w:val="003D297C"/>
+    <w:pPr>
+      <w:spacing w:after="0" w:line="240" w:lineRule="auto"/>
+    </w:pPr>
+    <w:rPr>
+      <w:rFonts w:asciiTheme="majorHAnsi" w:eastAsiaTheme="majorEastAsia" w:hAnsiTheme="majorHAnsi" w:cstheme="majorBidi"/>
+      <w:sz w:val="18"/>
+      <w:szCs w:val="18"/>
+    </w:rPr>
+  </w:style>
+  <w:style w:type="character" w:customStyle="1" w:styleId="Char">
+    <w:name w:val="풍선 도움말 텍스트 Char"/>
+    <w:basedOn w:val="a0"/>
+    <w:link w:val="a7"/>
+    <w:uiPriority w:val="99"/>
+    <w:semiHidden/>
+    <w:rsid w:val="003D297C"/>
+    <w:rPr>
+      <w:rFonts w:asciiTheme="majorHAnsi" w:eastAsiaTheme="majorEastAsia" w:hAnsiTheme="majorHAnsi" w:cstheme="majorBidi"/>
+      <w:sz w:val="18"/>
+      <w:szCs w:val="18"/>
+    </w:rPr>
+  </w:style>
+</w:styles>
+</file>
+
+<file path=word/stylesWithEffects.xml><?xml version="1.0" encoding="utf-8"?>
+<w:styles xmlns:wpc="http://schemas.microsoft.com/office/word/2010/wordprocessingCanvas" xmlns:mc="http://schemas.openxmlformats.org/markup-compatibility/2006" xmlns:o="urn:schemas-microsoft-com:office:office" xmlns:r="http://schemas.openxmlformats.org/officeDocument/2006/relationships" xmlns:m="http://schemas.openxmlformats.org/officeDocument/2006/math" xmlns:v="urn:schemas-microsoft-com:vml" xmlns:wp14="http://schemas.microsoft.com/office/word/2010/wordprocessingDrawing" xmlns:wp="http://schemas.openxmlformats.org/drawingml/2006/wordprocessingDrawing" xmlns:w10="urn:schemas-microsoft-com:office:word" xmlns:w="http://schemas.openxmlformats.org/wordprocessingml/2006/main" xmlns:w14="http://schemas.microsoft.com/office/word/2010/wordml" xmlns:wpg="http://schemas.microsoft.com/office/word/2010/wordprocessingGroup" xmlns:wpi="http://schemas.microsoft.com/office/word/2010/wordprocessingInk" xmlns:wne="http://schemas.microsoft.com/office/word/2006/wordml" xmlns:wps="http://schemas.microsoft.com/office/word/2010/wordprocessingShape" mc:Ignorable="w14 wp14">
+  <w:docDefaults>
+    <w:rPrDefault>
+      <w:rPr>
+        <w:rFonts w:asciiTheme="minorHAnsi" w:eastAsiaTheme="minorEastAsia" w:hAnsiTheme="minorHAnsi" w:cstheme="minorBidi"/>
+        <w:kern w:val="2"/>
+        <w:szCs w:val="22"/>
+        <w:lang w:val="en-US" w:eastAsia="ko-KR" w:bidi="ar-SA"/>
+      </w:rPr>
+    </w:rPrDefault>
+    <w:pPrDefault>
+      <w:pPr>
+        <w:spacing w:after="200" w:line="276" w:lineRule="auto"/>
+        <w:jc w:val="both"/>
+      </w:pPr>
+    </w:pPrDefault>
+  </w:docDefaults>
+  <w:latentStyles w:defLockedState="0" w:defUIPriority="99" w:defSemiHidden="1" w:defUnhideWhenUsed="1" w:defQFormat="0" w:count="267">
+    <w:lsdException w:name="Normal" w:semiHidden="0" w:uiPriority="0" w:unhideWhenUsed="0" w:qFormat="1"/>
+    <w:lsdException w:name="heading 1" w:semiHidden="0" w:uiPriority="9" w:unhideWhenUsed="0" w:qFormat="1"/>
+    <w:lsdException w:name="heading 2" w:uiPriority="9" w:qFormat="1"/>
+    <w:lsdException w:name="heading 3" w:uiPriority="9" w:qFormat="1"/>
+    <w:lsdException w:name="heading 4" w:uiPriority="9" w:qFormat="1"/>
+    <w:lsdException w:name="heading 5" w:uiPriority="9" w:qFormat="1"/>
+    <w:lsdException w:name="heading 6" w:uiPriority="9" w:qFormat="1"/>
+    <w:lsdException w:name="heading 7" w:uiPriority="9" w:qFormat="1"/>
+    <w:lsdException w:name="heading 8" w:uiPriority="9" w:qFormat="1"/>
+    <w:lsdException w:name="heading 9" w:uiPriority="9" w:qFormat="1"/>
+    <w:lsdException w:name="toc 1" w:uiPriority="39"/>
+    <w:lsdException w:name="toc 2" w:uiPriority="39"/>
+    <w:lsdException w:name="toc 3" w:uiPriority="39"/>
+    <w:lsdException w:name="toc 4" w:uiPriority="39"/>
+    <w:lsdException w:name="toc 5" w:uiPriority="39"/>
+    <w:lsdException w:name="toc 6" w:uiPriority="39"/>
+    <w:lsdException w:name="toc 7" w:uiPriority="39"/>
+    <w:lsdException w:name="toc 8" w:uiPriority="39"/>
+    <w:lsdException w:name="toc 9" w:uiPriority="39"/>
+    <w:lsdException w:name="caption" w:uiPriority="35" w:qFormat="1"/>
+    <w:lsdException w:name="Title" w:semiHidden="0" w:uiPriority="10" w:unhideWhenUsed="0" w:qFormat="1"/>
+    <w:lsdException w:name="Default Paragraph Font" w:uiPriority="1"/>
+    <w:lsdException w:name="Subtitle" w:semiHidden="0" w:uiPriority="11" w:unhideWhenUsed="0" w:qFormat="1"/>
+    <w:lsdException w:name="Strong" w:semiHidden="0" w:uiPriority="22" w:unhideWhenUsed="0" w:qFormat="1"/>
+    <w:lsdException w:name="Emphasis" w:semiHidden="0" w:uiPriority="20" w:unhideWhenUsed="0" w:qFormat="1"/>
+    <w:lsdException w:name="Table Grid" w:semiHidden="0" w:uiPriority="59" w:unhideWhenUsed="0"/>
+    <w:lsdException w:name="Placeholder Text" w:unhideWhenUsed="0"/>
+    <w:lsdException w:name="No Spacing" w:semiHidden="0" w:uiPriority="1" w:unhideWhenUsed="0" w:qFormat="1"/>
+    <w:lsdException w:name="Light Shading" w:semiHidden="0" w:uiPriority="60" w:unhideWhenUsed="0"/>
+    <w:lsdException w:name="Light List" w:semiHidden="0" w:uiPriority="61" w:unhideWhenUsed="0"/>
+    <w:lsdException w:name="Light Grid" w:semiHidden="0" w:uiPriority="62" w:unhideWhenUsed="0"/>
+    <w:lsdException w:name="Medium Shading 1" w:semiHidden="0" w:uiPriority="63" w:unhideWhenUsed="0"/>
+    <w:lsdException w:name="Medium Shading 2" w:semiHidden="0" w:uiPriority="64" w:unhideWhenUsed="0"/>
+    <w:lsdException w:name="Medium List 1" w:semiHidden="0" w:uiPriority="65" w:unhideWhenUsed="0"/>
+    <w:lsdException w:name="Medium List 2" w:semiHidden="0" w:uiPriority="66" w:unhideWhenUsed="0"/>
+    <w:lsdException w:name="Medium Grid 1" w:semiHidden="0" w:uiPriority="67" w:unhideWhenUsed="0"/>
+    <w:lsdException w:name="Medium Grid 2" w:semiHidden="0" w:uiPriority="68" w:unhideWhenUsed="0"/>
+    <w:lsdException w:name="Medium Grid 3" w:semiHidden="0" w:uiPriority="69" w:unhideWhenUsed="0"/>
+    <w:lsdException w:name="Dark List" w:semiHidden="0" w:uiPriority="70" w:unhideWhenUsed="0"/>
+    <w:lsdException w:name="Colorful Shading" w:semiHidden="0" w:uiPriority="71" w:unhideWhenUsed="0"/>
+    <w:lsdException w:name="Colorful List" w:semiHidden="0" w:uiPriority="72" w:unhideWhenUsed="0"/>
+    <w:lsdException w:name="Colorful Grid" w:semiHidden="0" w:uiPriority="73" w:unhideWhenUsed="0"/>
+    <w:lsdException w:name="Light Shading Accent 1" w:semiHidden="0" w:uiPriority="60" w:unhideWhenUsed="0"/>
+    <w:lsdException w:name="Light List Accent 1" w:semiHidden="0" w:uiPriority="61" w:unhideWhenUsed="0"/>
+    <w:lsdException w:name="Light Grid Accent 1" w:semiHidden="0" w:uiPriority="62" w:unhideWhenUsed="0"/>
+    <w:lsdException w:name="Medium Shading 1 Accent 1" w:semiHidden="0" w:uiPriority="63" w:unhideWhenUsed="0"/>
+    <w:lsdException w:name="Medium Shading 2 Accent 1" w:semiHidden="0" w:uiPriority="64" w:unhideWhenUsed="0"/>
+    <w:lsdException w:name="Medium List 1 Accent 1" w:semiHidden="0" w:uiPriority="65" w:unhideWhenUsed="0"/>
+    <w:lsdException w:name="Revision" w:unhideWhenUsed="0"/>
+    <w:lsdException w:name="List Paragraph" w:semiHidden="0" w:uiPriority="34" w:unhideWhenUsed="0" w:qFormat="1"/>
+    <w:lsdException w:name="Quote" w:semiHidden="0" w:uiPriority="29" w:unhideWhenUsed="0" w:qFormat="1"/>
+    <w:lsdException w:name="Intense Quote" w:semiHidden="0" w:uiPriority="30" w:unhideWhenUsed="0" w:qFormat="1"/>
+    <w:lsdException w:name="Medium List 2 Accent 1" w:semiHidden="0" w:uiPriority="66" w:unhideWhenUsed="0"/>
+    <w:lsdException w:name="Medium Grid 1 Accent 1" w:semiHidden="0" w:uiPriority="67" w:unhideWhenUsed="0"/>
+    <w:lsdException w:name="Medium Grid 2 Accent 1" w:semiHidden="0" w:uiPriority="68" w:unhideWhenUsed="0"/>
+    <w:lsdException w:name="Medium Grid 3 Accent 1" w:semiHidden="0" w:uiPriority="69" w:unhideWhenUsed="0"/>
+    <w:lsdException w:name="Dark List Accent 1" w:semiHidden="0" w:uiPriority="70" w:unhideWhenUsed="0"/>
+    <w:lsdException w:name="Colorful Shading Accent 1" w:semiHidden="0" w:uiPriority="71" w:unhideWhenUsed="0"/>
+    <w:lsdException w:name="Colorful List Accent 1" w:semiHidden="0" w:uiPriority="72" w:unhideWhenUsed="0"/>
+    <w:lsdException w:name="Colorful Grid Accent 1" w:semiHidden="0" w:uiPriority="73" w:unhideWhenUsed="0"/>
+    <w:lsdException w:name="Light Shading Accent 2" w:semiHidden="0" w:uiPriority="60" w:unhideWhenUsed="0"/>
+    <w:lsdException w:name="Light List Accent 2" w:semiHidden="0" w:uiPriority="61" w:unhideWhenUsed="0"/>
+    <w:lsdException w:name="Light Grid Accent 2" w:semiHidden="0" w:uiPriority="62" w:unhideWhenUsed="0"/>
+    <w:lsdException w:name="Medium Shading 1 Accent 2" w:semiHidden="0" w:uiPriority="63" w:unhideWhenUsed="0"/>
+    <w:lsdException w:name="Medium Shading 2 Accent 2" w:semiHidden="0" w:uiPriority="64" w:unhideWhenUsed="0"/>
+    <w:lsdException w:name="Medium List 1 Accent 2" w:semiHidden="0" w:uiPriority="65" w:unhideWhenUsed="0"/>
+    <w:lsdException w:name="Medium List 2 Accent 2" w:semiHidden="0" w:uiPriority="66" w:unhideWhenUsed="0"/>
+    <w:lsdException w:name="Medium Grid 1 Accent 2" w:semiHidden="0" w:uiPriority="67" w:unhideWhenUsed="0"/>
+    <w:lsdException w:name="Medium Grid 2 Accent 2" w:semiHidden="0" w:uiPriority="68" w:unhideWhenUsed="0"/>
+    <w:lsdException w:name="Medium Grid 3 Accent 2" w:semiHidden="0" w:uiPriority="69" w:unhideWhenUsed="0"/>
+    <w:lsdException w:name="Dark List Accent 2" w:semiHidden="0" w:uiPriority="70" w:unhideWhenUsed="0"/>
+    <w:lsdException w:name="Colorful Shading Accent 2" w:semiHidden="0" w:uiPriority="71" w:unhideWhenUsed="0"/>
+    <w:lsdException w:name="Colorful List Accent 2" w:semiHidden="0" w:uiPriority="72" w:unhideWhenUsed="0"/>
+    <w:lsdException w:name="Colorful Grid Accent 2" w:semiHidden="0" w:uiPriority="73" w:unhideWhenUsed="0"/>
+    <w:lsdException w:name="Light Shading Accent 3" w:semiHidden="0" w:uiPriority="60" w:unhideWhenUsed="0"/>
+    <w:lsdException w:name="Light List Accent 3" w:semiHidden="0" w:uiPriority="61" w:unhideWhenUsed="0"/>
+    <w:lsdException w:name="Light Grid Accent 3" w:semiHidden="0" w:uiPriority="62" w:unhideWhenUsed="0"/>
+    <w:lsdException w:name="Medium Shading 1 Accent 3" w:semiHidden="0" w:uiPriority="63" w:unhideWhenUsed="0"/>
+    <w:lsdException w:name="Medium Shading 2 Accent 3" w:semiHidden="0" w:uiPriority="64" w:unhideWhenUsed="0"/>
+    <w:lsdException w:name="Medium List 1 Accent 3" w:semiHidden="0" w:uiPriority="65" w:unhideWhenUsed="0"/>
+    <w:lsdException w:name="Medium List 2 Accent 3" w:semiHidden="0" w:uiPriority="66" w:unhideWhenUsed="0"/>
+    <w:lsdException w:name="Medium Grid 1 Accent 3" w:semiHidden="0" w:uiPriority="67" w:unhideWhenUsed="0"/>
+    <w:lsdException w:name="Medium Grid 2 Accent 3" w:semiHidden="0" w:uiPriority="68" w:unhideWhenUsed="0"/>
+    <w:lsdException w:name="Medium Grid 3 Accent 3" w:semiHidden="0" w:uiPriority="69" w:unhideWhenUsed="0"/>
+    <w:lsdException w:name="Dark List Accent 3" w:semiHidden="0" w:uiPriority="70" w:unhideWhenUsed="0"/>
+    <w:lsdException w:name="Colorful Shading Accent 3" w:semiHidden="0" w:uiPriority="71" w:unhideWhenUsed="0"/>
+    <w:lsdException w:name="Colorful List Accent 3" w:semiHidden="0" w:uiPriority="72" w:unhideWhenUsed="0"/>
+    <w:lsdException w:name="Colorful Grid Accent 3" w:semiHidden="0" w:uiPriority="73" w:unhideWhenUsed="0"/>
+    <w:lsdException w:name="Light Shading Accent 4" w:semiHidden="0" w:uiPriority="60" w:unhideWhenUsed="0"/>
+    <w:lsdException w:name="Light List Accent 4" w:semiHidden="0" w:uiPriority="61" w:unhideWhenUsed="0"/>
+    <w:lsdException w:name="Light Grid Accent 4" w:semiHidden="0" w:uiPriority="62" w:unhideWhenUsed="0"/>
+    <w:lsdException w:name="Medium Shading 1 Accent 4" w:semiHidden="0" w:uiPriority="63" w:unhideWhenUsed="0"/>
+    <w:lsdException w:name="Medium Shading 2 Accent 4" w:semiHidden="0" w:uiPriority="64" w:unhideWhenUsed="0"/>
+    <w:lsdException w:name="Medium List 1 Accent 4" w:semiHidden="0" w:uiPriority="65" w:unhideWhenUsed="0"/>
+    <w:lsdException w:name="Medium List 2 Accent 4" w:semiHidden="0" w:uiPriority="66" w:unhideWhenUsed="0"/>
+    <w:lsdException w:name="Medium Grid 1 Accent 4" w:semiHidden="0" w:uiPriority="67" w:unhideWhenUsed="0"/>
+    <w:lsdException w:name="Medium Grid 2 Accent 4" w:semiHidden="0" w:uiPriority="68" w:unhideWhenUsed="0"/>
+    <w:lsdException w:name="Medium Grid 3 Accent 4" w:semiHidden="0" w:uiPriority="69" w:unhideWhenUsed="0"/>
+    <w:lsdException w:name="Dark List Accent 4" w:semiHidden="0" w:uiPriority="70" w:unhideWhenUsed="0"/>
+    <w:lsdException w:name="Colorful Shading Accent 4" w:semiHidden="0" w:uiPriority="71" w:unhideWhenUsed="0"/>
+    <w:lsdException w:name="Colorful List Accent 4" w:semiHidden="0" w:uiPriority="72" w:unhideWhenUsed="0"/>
+    <w:lsdException w:name="Colorful Grid Accent 4" w:semiHidden="0" w:uiPriority="73" w:unhideWhenUsed="0"/>
+    <w:lsdException w:name="Light Shading Accent 5" w:semiHidden="0" w:uiPriority="60" w:unhideWhenUsed="0"/>
+    <w:lsdException w:name="Light List Accent 5" w:semiHidden="0" w:uiPriority="61" w:unhideWhenUsed="0"/>
+    <w:lsdException w:name="Light Grid Accent 5" w:semiHidden="0" w:uiPriority="62" w:unhideWhenUsed="0"/>
+    <w:lsdException w:name="Medium Shading 1 Accent 5" w:semiHidden="0" w:uiPriority="63" w:unhideWhenUsed="0"/>
+    <w:lsdException w:name="Medium Shading 2 Accent 5" w:semiHidden="0" w:uiPriority="64" w:unhideWhenUsed="0"/>
+    <w:lsdException w:name="Medium List 1 Accent 5" w:semiHidden="0" w:uiPriority="65" w:unhideWhenUsed="0"/>
+    <w:lsdException w:name="Medium List 2 Accent 5" w:semiHidden="0" w:uiPriority="66" w:unhideWhenUsed="0"/>
+    <w:lsdException w:name="Medium Grid 1 Accent 5" w:semiHidden="0" w:uiPriority="67" w:unhideWhenUsed="0"/>
+    <w:lsdException w:name="Medium Grid 2 Accent 5" w:semiHidden="0" w:uiPriority="68" w:unhideWhenUsed="0"/>
+    <w:lsdException w:name="Medium Grid 3 Accent 5" w:semiHidden="0" w:uiPriority="69" w:unhideWhenUsed="0"/>
+    <w:lsdException w:name="Dark List Accent 5" w:semiHidden="0" w:uiPriority="70" w:unhideWhenUsed="0"/>
+    <w:lsdException w:name="Colorful Shading Accent 5" w:semiHidden="0" w:uiPriority="71" w:unhideWhenUsed="0"/>
+    <w:lsdException w:name="Colorful List Accent 5" w:semiHidden="0" w:uiPriority="72" w:unhideWhenUsed="0"/>
+    <w:lsdException w:name="Colorful Grid Accent 5" w:semiHidden="0" w:uiPriority="73" w:unhideWhenUsed="0"/>
+    <w:lsdException w:name="Light Shading Accent 6" w:semiHidden="0" w:uiPriority="60" w:unhideWhenUsed="0"/>
+    <w:lsdException w:name="Light List Accent 6" w:semiHidden="0" w:uiPriority="61" w:unhideWhenUsed="0"/>
+    <w:lsdException w:name="Light Grid Accent 6" w:semiHidden="0" w:uiPriority="62" w:unhideWhenUsed="0"/>
+    <w:lsdException w:name="Medium Shading 1 Accent 6" w:semiHidden="0" w:uiPriority="63" w:unhideWhenUsed="0"/>
+    <w:lsdException w:name="Medium Shading 2 Accent 6" w:semiHidden="0" w:uiPriority="64" w:unhideWhenUsed="0"/>
+    <w:lsdException w:name="Medium List 1 Accent 6" w:semiHidden="0" w:uiPriority="65" w:unhideWhenUsed="0"/>
+    <w:lsdException w:name="Medium List 2 Accent 6" w:semiHidden="0" w:uiPriority="66" w:unhideWhenUsed="0"/>
+    <w:lsdException w:name="Medium Grid 1 Accent 6" w:semiHidden="0" w:uiPriority="67" w:unhideWhenUsed="0"/>
+    <w:lsdException w:name="Medium Grid 2 Accent 6" w:semiHidden="0" w:uiPriority="68" w:unhideWhenUsed="0"/>
+    <w:lsdException w:name="Medium Grid 3 Accent 6" w:semiHidden="0" w:uiPriority="69" w:unhideWhenUsed="0"/>
+    <w:lsdException w:name="Dark List Accent 6" w:semiHidden="0" w:uiPriority="70" w:unhideWhenUsed="0"/>
+    <w:lsdException w:name="Colorful Shading Accent 6" w:semiHidden="0" w:uiPriority="71" w:unhideWhenUsed="0"/>
+    <w:lsdException w:name="Colorful List Accent 6" w:semiHidden="0" w:uiPriority="72" w:unhideWhenUsed="0"/>
+    <w:lsdException w:name="Colorful Grid Accent 6" w:semiHidden="0" w:uiPriority="73" w:unhideWhenUsed="0"/>
+    <w:lsdException w:name="Subtle Emphasis" w:semiHidden="0" w:uiPriority="19" w:unhideWhenUsed="0" w:qFormat="1"/>
+    <w:lsdException w:name="Intense Emphasis" w:semiHidden="0" w:uiPriority="21" w:unhideWhenUsed="0" w:qFormat="1"/>
+    <w:lsdException w:name="Subtle Reference" w:semiHidden="0" w:uiPriority="31" w:unhideWhenUsed="0" w:qFormat="1"/>
+    <w:lsdException w:name="Intense Reference" w:semiHidden="0" w:uiPriority="32" w:unhideWhenUsed="0" w:qFormat="1"/>
+    <w:lsdException w:name="Book Title" w:semiHidden="0" w:uiPriority="33" w:unhideWhenUsed="0" w:qFormat="1"/>
+    <w:lsdException w:name="Bibliography" w:uiPriority="37"/>
+    <w:lsdException w:name="TOC Heading" w:uiPriority="39" w:qFormat="1"/>
   </w:latentStyles>
   <w:style w:type="paragraph" w:default="1" w:styleId="a">
     <w:name w:val="Normal"/>
@@ -8109,7 +9275,7 @@
 </file>
 
 <file path=customXml/itemProps1.xml><?xml version="1.0" encoding="utf-8"?>
-<ds:datastoreItem xmlns:ds="http://schemas.openxmlformats.org/officeDocument/2006/customXml" ds:itemID="{1A8D7B4A-F46F-486C-A483-56F4154763B0}">
+<ds:datastoreItem xmlns:ds="http://schemas.openxmlformats.org/officeDocument/2006/customXml" ds:itemID="{93864AEC-7D09-491D-B175-3C1C606CD52B}">
   <ds:schemaRefs>
     <ds:schemaRef ds:uri="http://schemas.openxmlformats.org/officeDocument/2006/bibliography"/>
   </ds:schemaRefs>

</xml_diff>